<commit_message>
adicionando codigo dop professor
</commit_message>
<xml_diff>
--- a/Estruturas_de_Dados_e_Algoritmos_Avançados/at/ian_santos_DR3_AT.docx
+++ b/Estruturas_de_Dados_e_Algoritmos_Avançados/at/ian_santos_DR3_AT.docx
@@ -673,8 +673,8 @@
           <w:noProof/>
         </w:rPr>
         <w:drawing>
-          <wp:inline distT="0" distB="0" distL="0" distR="0" wp14:anchorId="4FAE709E" wp14:editId="19EA1D60">
-            <wp:extent cx="5943600" cy="3114675"/>
+          <wp:inline distT="0" distB="0" distL="0" distR="0" wp14:anchorId="4FAE709E" wp14:editId="1B4A295D">
+            <wp:extent cx="5943600" cy="3305175"/>
             <wp:effectExtent l="0" t="0" r="0" b="9525"/>
             <wp:docPr id="1528107060" name="Picture 1" descr="A screen shot of a computer&#10;&#10;Description automatically generated"/>
             <wp:cNvGraphicFramePr>
@@ -696,7 +696,7 @@
                   <pic:spPr>
                     <a:xfrm>
                       <a:off x="0" y="0"/>
-                      <a:ext cx="5943600" cy="3114675"/>
+                      <a:ext cx="5943600" cy="3305175"/>
                     </a:xfrm>
                     <a:prstGeom prst="rect">
                       <a:avLst/>
@@ -708,18 +708,6 @@
           </wp:inline>
         </w:drawing>
       </w:r>
-      <w:r>
-        <w:rPr>
-          <w:rFonts w:ascii="Roboto" w:hAnsi="Roboto"/>
-          <w:b/>
-          <w:bCs/>
-          <w:color w:val="000000"/>
-          <w:sz w:val="24"/>
-          <w:szCs w:val="24"/>
-          <w:lang w:val="pt-BR"/>
-        </w:rPr>
-        <w:br/>
-      </w:r>
     </w:p>
     <w:p>
       <w:pPr>
@@ -735,29 +723,14 @@
           <w:lang w:val="pt-BR"/>
         </w:rPr>
       </w:pPr>
-    </w:p>
-    <w:p>
-      <w:pPr>
-        <w:shd w:val="clear" w:color="auto" w:fill="FFFFFF"/>
-        <w:spacing w:after="0" w:line="420" w:lineRule="atLeast"/>
-        <w:rPr>
-          <w:rFonts w:ascii="Roboto" w:hAnsi="Roboto"/>
-          <w:b/>
-          <w:bCs/>
-          <w:color w:val="000000"/>
-          <w:sz w:val="24"/>
-          <w:szCs w:val="24"/>
-          <w:lang w:val="pt-BR"/>
-        </w:rPr>
-      </w:pPr>
       <w:r>
         <w:rPr>
           <w:noProof/>
         </w:rPr>
         <w:lastRenderedPageBreak/>
         <w:drawing>
-          <wp:inline distT="0" distB="0" distL="0" distR="0" wp14:anchorId="1783F925" wp14:editId="4E589530">
-            <wp:extent cx="5772150" cy="4219575"/>
+          <wp:inline distT="0" distB="0" distL="0" distR="0" wp14:anchorId="1783F925" wp14:editId="63770180">
+            <wp:extent cx="5772150" cy="4448175"/>
             <wp:effectExtent l="0" t="0" r="0" b="9525"/>
             <wp:docPr id="1862865918" name="Picture 1" descr="A screen shot of a computer program&#10;&#10;Description automatically generated"/>
             <wp:cNvGraphicFramePr>
@@ -779,7 +752,7 @@
                   <pic:spPr>
                     <a:xfrm>
                       <a:off x="0" y="0"/>
-                      <a:ext cx="5772150" cy="4219575"/>
+                      <a:ext cx="5772150" cy="4448175"/>
                     </a:xfrm>
                     <a:prstGeom prst="rect">
                       <a:avLst/>
@@ -880,6 +853,203 @@
     </w:p>
     <w:p>
       <w:pPr>
+        <w:shd w:val="clear" w:color="auto" w:fill="FFFFFF"/>
+        <w:spacing w:after="0" w:line="420" w:lineRule="atLeast"/>
+        <w:rPr>
+          <w:rFonts w:ascii="Roboto" w:hAnsi="Roboto"/>
+          <w:b/>
+          <w:bCs/>
+          <w:color w:val="000000"/>
+          <w:sz w:val="24"/>
+          <w:szCs w:val="24"/>
+          <w:lang w:val="pt-BR"/>
+        </w:rPr>
+      </w:pPr>
+    </w:p>
+    <w:p>
+      <w:pPr>
+        <w:shd w:val="clear" w:color="auto" w:fill="FFFFFF"/>
+        <w:spacing w:after="0" w:line="420" w:lineRule="atLeast"/>
+        <w:rPr>
+          <w:rFonts w:ascii="Roboto" w:hAnsi="Roboto"/>
+          <w:b/>
+          <w:bCs/>
+          <w:color w:val="000000"/>
+          <w:sz w:val="24"/>
+          <w:szCs w:val="24"/>
+          <w:lang w:val="pt-BR"/>
+        </w:rPr>
+      </w:pPr>
+      <w:r>
+        <w:rPr>
+          <w:rFonts w:ascii="Roboto" w:hAnsi="Roboto"/>
+          <w:b/>
+          <w:bCs/>
+          <w:color w:val="000000"/>
+          <w:sz w:val="24"/>
+          <w:szCs w:val="24"/>
+          <w:lang w:val="pt-BR"/>
+        </w:rPr>
+        <w:t xml:space="preserve">R: </w:t>
+      </w:r>
+      <w:r>
+        <w:rPr>
+          <w:rFonts w:ascii="Roboto" w:hAnsi="Roboto"/>
+          <w:color w:val="000000"/>
+          <w:sz w:val="24"/>
+          <w:szCs w:val="24"/>
+          <w:lang w:val="pt-BR"/>
+        </w:rPr>
+        <w:t xml:space="preserve">No projeto fornecido, foi desenvolvida a função “sugerir_palavras”, que </w:t>
+      </w:r>
+      <w:r>
+        <w:rPr>
+          <w:rFonts w:ascii="Roboto" w:hAnsi="Roboto"/>
+          <w:color w:val="000000"/>
+          <w:sz w:val="24"/>
+          <w:szCs w:val="24"/>
+          <w:lang w:val="pt-BR"/>
+        </w:rPr>
+        <w:t xml:space="preserve"> recebe um texto digitado pelo usuário. Se o texto estiver na Trie, ele simplesmente chama o método autocompletar com o texto. Caso contrário, ele reduz progressivamente o texto até encontrar um prefixo na Trie e, em seguida, chama o método autocompletar com esse prefixo. Se nenhum prefixo for encontrado, retorna uma lista vazia.</w:t>
+      </w:r>
+      <w:r>
+        <w:rPr>
+          <w:rFonts w:ascii="Roboto" w:hAnsi="Roboto"/>
+          <w:b/>
+          <w:bCs/>
+          <w:color w:val="000000"/>
+          <w:sz w:val="24"/>
+          <w:szCs w:val="24"/>
+          <w:lang w:val="pt-BR"/>
+        </w:rPr>
+        <w:t xml:space="preserve"> </w:t>
+      </w:r>
+    </w:p>
+    <w:p>
+      <w:pPr>
+        <w:shd w:val="clear" w:color="auto" w:fill="FFFFFF"/>
+        <w:spacing w:after="0" w:line="420" w:lineRule="atLeast"/>
+        <w:rPr>
+          <w:rFonts w:ascii="Roboto" w:hAnsi="Roboto"/>
+          <w:b/>
+          <w:bCs/>
+          <w:color w:val="000000"/>
+          <w:sz w:val="24"/>
+          <w:szCs w:val="24"/>
+          <w:lang w:val="pt-BR"/>
+        </w:rPr>
+      </w:pPr>
+    </w:p>
+    <w:p>
+      <w:pPr>
+        <w:shd w:val="clear" w:color="auto" w:fill="FFFFFF"/>
+        <w:spacing w:after="0" w:line="420" w:lineRule="atLeast"/>
+        <w:rPr>
+          <w:rFonts w:ascii="Roboto" w:hAnsi="Roboto"/>
+          <w:b/>
+          <w:bCs/>
+          <w:color w:val="000000"/>
+          <w:sz w:val="24"/>
+          <w:szCs w:val="24"/>
+        </w:rPr>
+      </w:pPr>
+      <w:r>
+        <w:rPr>
+          <w:noProof/>
+        </w:rPr>
+        <w:drawing>
+          <wp:inline distT="0" distB="0" distL="0" distR="0" wp14:anchorId="57F9DCA0" wp14:editId="311180D7">
+            <wp:extent cx="5937212" cy="2676525"/>
+            <wp:effectExtent l="0" t="0" r="6985" b="0"/>
+            <wp:docPr id="926786020" name="Picture 1" descr="A computer screen with text&#10;&#10;Description automatically generated"/>
+            <wp:cNvGraphicFramePr>
+              <a:graphicFrameLocks xmlns:a="http://schemas.openxmlformats.org/drawingml/2006/main" noChangeAspect="1"/>
+            </wp:cNvGraphicFramePr>
+            <a:graphic xmlns:a="http://schemas.openxmlformats.org/drawingml/2006/main">
+              <a:graphicData uri="http://schemas.openxmlformats.org/drawingml/2006/picture">
+                <pic:pic xmlns:pic="http://schemas.openxmlformats.org/drawingml/2006/picture">
+                  <pic:nvPicPr>
+                    <pic:cNvPr id="926786020" name="Picture 1" descr="A computer screen with text&#10;&#10;Description automatically generated"/>
+                    <pic:cNvPicPr/>
+                  </pic:nvPicPr>
+                  <pic:blipFill>
+                    <a:blip r:embed="rId11"/>
+                    <a:stretch>
+                      <a:fillRect/>
+                    </a:stretch>
+                  </pic:blipFill>
+                  <pic:spPr>
+                    <a:xfrm>
+                      <a:off x="0" y="0"/>
+                      <a:ext cx="5941302" cy="2678369"/>
+                    </a:xfrm>
+                    <a:prstGeom prst="rect">
+                      <a:avLst/>
+                    </a:prstGeom>
+                  </pic:spPr>
+                </pic:pic>
+              </a:graphicData>
+            </a:graphic>
+          </wp:inline>
+        </w:drawing>
+      </w:r>
+    </w:p>
+    <w:p>
+      <w:pPr>
+        <w:shd w:val="clear" w:color="auto" w:fill="FFFFFF"/>
+        <w:spacing w:after="0" w:line="420" w:lineRule="atLeast"/>
+        <w:rPr>
+          <w:rFonts w:ascii="Roboto" w:hAnsi="Roboto"/>
+          <w:b/>
+          <w:bCs/>
+          <w:color w:val="000000"/>
+          <w:sz w:val="24"/>
+          <w:szCs w:val="24"/>
+        </w:rPr>
+      </w:pPr>
+      <w:r>
+        <w:rPr>
+          <w:noProof/>
+        </w:rPr>
+        <w:drawing>
+          <wp:inline distT="0" distB="0" distL="0" distR="0" wp14:anchorId="4CC07C3D" wp14:editId="63CCEF18">
+            <wp:extent cx="5905500" cy="3577370"/>
+            <wp:effectExtent l="0" t="0" r="0" b="4445"/>
+            <wp:docPr id="511562989" name="Picture 1" descr="A screenshot of a computer program&#10;&#10;Description automatically generated"/>
+            <wp:cNvGraphicFramePr>
+              <a:graphicFrameLocks xmlns:a="http://schemas.openxmlformats.org/drawingml/2006/main" noChangeAspect="1"/>
+            </wp:cNvGraphicFramePr>
+            <a:graphic xmlns:a="http://schemas.openxmlformats.org/drawingml/2006/main">
+              <a:graphicData uri="http://schemas.openxmlformats.org/drawingml/2006/picture">
+                <pic:pic xmlns:pic="http://schemas.openxmlformats.org/drawingml/2006/picture">
+                  <pic:nvPicPr>
+                    <pic:cNvPr id="511562989" name="Picture 1" descr="A screenshot of a computer program&#10;&#10;Description automatically generated"/>
+                    <pic:cNvPicPr/>
+                  </pic:nvPicPr>
+                  <pic:blipFill>
+                    <a:blip r:embed="rId12"/>
+                    <a:stretch>
+                      <a:fillRect/>
+                    </a:stretch>
+                  </pic:blipFill>
+                  <pic:spPr>
+                    <a:xfrm>
+                      <a:off x="0" y="0"/>
+                      <a:ext cx="5912712" cy="3581739"/>
+                    </a:xfrm>
+                    <a:prstGeom prst="rect">
+                      <a:avLst/>
+                    </a:prstGeom>
+                  </pic:spPr>
+                </pic:pic>
+              </a:graphicData>
+            </a:graphic>
+          </wp:inline>
+        </w:drawing>
+      </w:r>
+    </w:p>
+    <w:p>
+      <w:pPr>
         <w:numPr>
           <w:ilvl w:val="0"/>
           <w:numId w:val="1"/>
@@ -909,7 +1079,7 @@
         <w:lastRenderedPageBreak/>
         <w:t>Altere a classe Grafo apresentada </w:t>
       </w:r>
-      <w:hyperlink r:id="rId11" w:anchor="grafos.py" w:tgtFrame="_blank" w:history="1">
+      <w:hyperlink r:id="rId13" w:anchor="grafos.py" w:tgtFrame="_blank" w:history="1">
         <w:r>
           <w:rPr>
             <w:rStyle w:val="Hyperlink"/>
@@ -1190,20 +1360,19 @@
           <w:szCs w:val="24"/>
           <w:lang w:val="pt-BR"/>
         </w:rPr>
-        <w:br/>
-      </w:r>
-      <w:r>
-        <w:rPr>
-          <w:rFonts w:ascii="Roboto" w:hAnsi="Roboto"/>
-          <w:b/>
-          <w:bCs/>
-          <w:color w:val="000000"/>
-          <w:sz w:val="24"/>
-          <w:szCs w:val="24"/>
-          <w:lang w:val="pt-BR"/>
-        </w:rPr>
-        <w:br/>
-        <w:t xml:space="preserve">Que tipo de problema é este? Explique detalhadamente como você </w:t>
+        <w:t xml:space="preserve"> </w:t>
+      </w:r>
+      <w:r>
+        <w:rPr>
+          <w:rFonts w:ascii="Roboto" w:hAnsi="Roboto"/>
+          <w:b/>
+          <w:bCs/>
+          <w:color w:val="000000"/>
+          <w:sz w:val="24"/>
+          <w:szCs w:val="24"/>
+          <w:lang w:val="pt-BR"/>
+        </w:rPr>
+        <w:t xml:space="preserve">Que tipo de problema é este? Explique detalhadamente como você representaria as informações e que </w:t>
       </w:r>
       <w:r>
         <w:rPr>
@@ -1216,7 +1385,7 @@
           <w:lang w:val="pt-BR"/>
         </w:rPr>
         <w:lastRenderedPageBreak/>
-        <w:t>representaria as informações e que algoritmo usaria para resolvê-lo.</w:t>
+        <w:t>algoritmo usaria para resolvê-lo.</w:t>
       </w:r>
       <w:r>
         <w:rPr>
@@ -1624,7 +1793,7 @@
         <w:br/>
         <w:t>Dica: você pode usar a função </w:t>
       </w:r>
-      <w:hyperlink r:id="rId12" w:anchor="itertools.permutations" w:tgtFrame="_blank" w:history="1">
+      <w:hyperlink r:id="rId14" w:anchor="itertools.permutations" w:tgtFrame="_blank" w:history="1">
         <w:r>
           <w:rPr>
             <w:rStyle w:val="Hyperlink"/>
@@ -2690,7 +2859,7 @@
           <w:lang w:val="pt-BR"/>
         </w:rPr>
       </w:pPr>
-      <w:hyperlink r:id="rId13" w:history="1">
+      <w:hyperlink r:id="rId15" w:history="1">
         <w:r>
           <w:rPr>
             <w:rStyle w:val="Hyperlink"/>
@@ -2728,7 +2897,7 @@
           <w:lang w:val="pt-BR"/>
         </w:rPr>
       </w:pPr>
-      <w:hyperlink r:id="rId14" w:history="1">
+      <w:hyperlink r:id="rId16" w:history="1">
         <w:r>
           <w:rPr>
             <w:rStyle w:val="Hyperlink"/>

</xml_diff>

<commit_message>
fix 6 c and d
</commit_message>
<xml_diff>
--- a/Estruturas_de_Dados_e_Algoritmos_Avançados/at/ian_santos_DR3_AT.docx
+++ b/Estruturas_de_Dados_e_Algoritmos_Avançados/at/ian_santos_DR3_AT.docx
@@ -874,21 +874,44 @@
         </w:rPr>
         <w:t>Com base </w:t>
       </w:r>
-      <w:hyperlink r:id="rId10" w:tgtFrame="_blank" w:history="1">
-        <w:r>
-          <w:rPr>
-            <w:rStyle w:val="Hyperlink"/>
-            <w:rFonts w:ascii="Roboto" w:hAnsi="Roboto"/>
-            <w:b/>
-            <w:bCs/>
-            <w:color w:val="03B4D1"/>
-            <w:sz w:val="24"/>
-            <w:szCs w:val="24"/>
-            <w:lang w:val="pt-BR"/>
-          </w:rPr>
-          <w:t>neste projeto</w:t>
-        </w:r>
-      </w:hyperlink>
+      <w:r>
+        <w:fldChar w:fldCharType="begin"/>
+      </w:r>
+      <w:r>
+        <w:rPr>
+          <w:lang w:val="pt-BR"/>
+        </w:rPr>
+        <w:instrText>HYPERLINK "https://replit.com/@marcelorhmaia/Autocompletar-mais-frequentes" \t "_blank"</w:instrText>
+      </w:r>
+      <w:r>
+        <w:fldChar w:fldCharType="separate"/>
+      </w:r>
+      <w:r>
+        <w:rPr>
+          <w:rStyle w:val="Hyperlink"/>
+          <w:rFonts w:ascii="Roboto" w:hAnsi="Roboto"/>
+          <w:b/>
+          <w:bCs/>
+          <w:color w:val="03B4D1"/>
+          <w:sz w:val="24"/>
+          <w:szCs w:val="24"/>
+          <w:lang w:val="pt-BR"/>
+        </w:rPr>
+        <w:t>neste projeto</w:t>
+      </w:r>
+      <w:r>
+        <w:rPr>
+          <w:rStyle w:val="Hyperlink"/>
+          <w:rFonts w:ascii="Roboto" w:hAnsi="Roboto"/>
+          <w:b/>
+          <w:bCs/>
+          <w:color w:val="03B4D1"/>
+          <w:sz w:val="24"/>
+          <w:szCs w:val="24"/>
+          <w:lang w:val="pt-BR"/>
+        </w:rPr>
+        <w:fldChar w:fldCharType="end"/>
+      </w:r>
       <w:r>
         <w:rPr>
           <w:rFonts w:ascii="Roboto" w:hAnsi="Roboto"/>
@@ -1036,7 +1059,7 @@
                     <pic:cNvPicPr/>
                   </pic:nvPicPr>
                   <pic:blipFill>
-                    <a:blip r:embed="rId11"/>
+                    <a:blip r:embed="rId10"/>
                     <a:stretch>
                       <a:fillRect/>
                     </a:stretch>
@@ -1091,7 +1114,7 @@
                     <pic:cNvPicPr/>
                   </pic:nvPicPr>
                   <pic:blipFill>
-                    <a:blip r:embed="rId12"/>
+                    <a:blip r:embed="rId11"/>
                     <a:stretch>
                       <a:fillRect/>
                     </a:stretch>
@@ -1564,7 +1587,7 @@
                     <pic:cNvPicPr/>
                   </pic:nvPicPr>
                   <pic:blipFill>
-                    <a:blip r:embed="rId13"/>
+                    <a:blip r:embed="rId12"/>
                     <a:stretch>
                       <a:fillRect/>
                     </a:stretch>
@@ -1680,7 +1703,7 @@
                     <pic:cNvPicPr/>
                   </pic:nvPicPr>
                   <pic:blipFill>
-                    <a:blip r:embed="rId14"/>
+                    <a:blip r:embed="rId13"/>
                     <a:stretch>
                       <a:fillRect/>
                     </a:stretch>
@@ -1782,7 +1805,7 @@
                     <pic:cNvPicPr/>
                   </pic:nvPicPr>
                   <pic:blipFill>
-                    <a:blip r:embed="rId15"/>
+                    <a:blip r:embed="rId14"/>
                     <a:stretch>
                       <a:fillRect/>
                     </a:stretch>
@@ -1871,7 +1894,7 @@
                     <pic:cNvPicPr/>
                   </pic:nvPicPr>
                   <pic:blipFill>
-                    <a:blip r:embed="rId16"/>
+                    <a:blip r:embed="rId15"/>
                     <a:stretch>
                       <a:fillRect/>
                     </a:stretch>
@@ -1911,7 +1934,7 @@
                     <pic:cNvPicPr/>
                   </pic:nvPicPr>
                   <pic:blipFill>
-                    <a:blip r:embed="rId17"/>
+                    <a:blip r:embed="rId16"/>
                     <a:stretch>
                       <a:fillRect/>
                     </a:stretch>
@@ -1976,7 +1999,7 @@
                     <pic:cNvPicPr/>
                   </pic:nvPicPr>
                   <pic:blipFill>
-                    <a:blip r:embed="rId18"/>
+                    <a:blip r:embed="rId17"/>
                     <a:stretch>
                       <a:fillRect/>
                     </a:stretch>
@@ -2275,7 +2298,7 @@
                     <pic:cNvPicPr/>
                   </pic:nvPicPr>
                   <pic:blipFill>
-                    <a:blip r:embed="rId19"/>
+                    <a:blip r:embed="rId18"/>
                     <a:stretch>
                       <a:fillRect/>
                     </a:stretch>
@@ -2341,7 +2364,7 @@
                     <pic:cNvPicPr/>
                   </pic:nvPicPr>
                   <pic:blipFill>
-                    <a:blip r:embed="rId20"/>
+                    <a:blip r:embed="rId19"/>
                     <a:stretch>
                       <a:fillRect/>
                     </a:stretch>
@@ -2715,7 +2738,7 @@
                     <pic:cNvPicPr/>
                   </pic:nvPicPr>
                   <pic:blipFill>
-                    <a:blip r:embed="rId21"/>
+                    <a:blip r:embed="rId20"/>
                     <a:stretch>
                       <a:fillRect/>
                     </a:stretch>
@@ -2818,7 +2841,7 @@
                     <pic:cNvPicPr/>
                   </pic:nvPicPr>
                   <pic:blipFill>
-                    <a:blip r:embed="rId22"/>
+                    <a:blip r:embed="rId21"/>
                     <a:stretch>
                       <a:fillRect/>
                     </a:stretch>
@@ -2940,7 +2963,7 @@
                     <pic:cNvPicPr/>
                   </pic:nvPicPr>
                   <pic:blipFill>
-                    <a:blip r:embed="rId23"/>
+                    <a:blip r:embed="rId22"/>
                     <a:stretch>
                       <a:fillRect/>
                     </a:stretch>
@@ -3238,7 +3261,7 @@
                     <pic:cNvPicPr/>
                   </pic:nvPicPr>
                   <pic:blipFill>
-                    <a:blip r:embed="rId24"/>
+                    <a:blip r:embed="rId23"/>
                     <a:stretch>
                       <a:fillRect/>
                     </a:stretch>
@@ -3481,7 +3504,7 @@
                     <pic:cNvPicPr/>
                   </pic:nvPicPr>
                   <pic:blipFill>
-                    <a:blip r:embed="rId25"/>
+                    <a:blip r:embed="rId24"/>
                     <a:stretch>
                       <a:fillRect/>
                     </a:stretch>
@@ -3571,7 +3594,7 @@
                     <pic:cNvPicPr/>
                   </pic:nvPicPr>
                   <pic:blipFill>
-                    <a:blip r:embed="rId26"/>
+                    <a:blip r:embed="rId25"/>
                     <a:stretch>
                       <a:fillRect/>
                     </a:stretch>
@@ -3673,7 +3696,7 @@
                     <pic:cNvPicPr/>
                   </pic:nvPicPr>
                   <pic:blipFill>
-                    <a:blip r:embed="rId27"/>
+                    <a:blip r:embed="rId26"/>
                     <a:stretch>
                       <a:fillRect/>
                     </a:stretch>
@@ -4184,7 +4207,7 @@
                     <pic:cNvPicPr/>
                   </pic:nvPicPr>
                   <pic:blipFill>
-                    <a:blip r:embed="rId28"/>
+                    <a:blip r:embed="rId27"/>
                     <a:stretch>
                       <a:fillRect/>
                     </a:stretch>
@@ -4226,17 +4249,7 @@
           <w:lang w:val="pt-BR"/>
         </w:rPr>
         <w:lastRenderedPageBreak/>
-        <w:t xml:space="preserve">b) </w:t>
-      </w:r>
-      <w:r>
-        <w:rPr>
-          <w:rFonts w:ascii="Roboto" w:hAnsi="Roboto"/>
-          <w:color w:val="000000"/>
-          <w:sz w:val="24"/>
-          <w:szCs w:val="24"/>
-          <w:lang w:val="pt-BR"/>
-        </w:rPr>
-        <w:t xml:space="preserve">A função </w:t>
+        <w:t xml:space="preserve">b) A função </w:t>
       </w:r>
       <w:r>
         <w:rPr>
@@ -4353,7 +4366,7 @@
                     <pic:cNvPicPr/>
                   </pic:nvPicPr>
                   <pic:blipFill>
-                    <a:blip r:embed="rId29"/>
+                    <a:blip r:embed="rId28"/>
                     <a:stretch>
                       <a:fillRect/>
                     </a:stretch>
@@ -4493,132 +4506,14 @@
       </w:pPr>
       <w:r>
         <w:rPr>
-          <w:rFonts w:ascii="Roboto" w:hAnsi="Roboto"/>
-          <w:color w:val="000000"/>
-          <w:sz w:val="24"/>
-          <w:szCs w:val="24"/>
-          <w:lang w:val="pt-BR"/>
-        </w:rPr>
-        <w:t xml:space="preserve">A função </w:t>
-      </w:r>
-      <w:r>
-        <w:rPr>
-          <w:rFonts w:ascii="Roboto" w:hAnsi="Roboto"/>
-          <w:b/>
-          <w:bCs/>
-          <w:color w:val="000000"/>
-          <w:sz w:val="24"/>
-          <w:szCs w:val="24"/>
-          <w:u w:val="single"/>
-          <w:lang w:val="pt-BR"/>
-        </w:rPr>
-        <w:t>“</w:t>
-      </w:r>
-      <w:r>
-        <w:rPr>
-          <w:rFonts w:ascii="Roboto" w:hAnsi="Roboto"/>
-          <w:b/>
-          <w:bCs/>
-          <w:color w:val="000000"/>
-          <w:sz w:val="24"/>
-          <w:szCs w:val="24"/>
-          <w:u w:val="single"/>
-          <w:lang w:val="pt-BR"/>
-        </w:rPr>
-        <w:t>verifica_caminhos_minimos</w:t>
-      </w:r>
-      <w:r>
-        <w:rPr>
-          <w:rFonts w:ascii="Roboto" w:hAnsi="Roboto"/>
-          <w:b/>
-          <w:bCs/>
-          <w:color w:val="000000"/>
-          <w:sz w:val="24"/>
-          <w:szCs w:val="24"/>
-          <w:u w:val="single"/>
-          <w:lang w:val="pt-BR"/>
-        </w:rPr>
-        <w:t>”</w:t>
-      </w:r>
-      <w:r>
-        <w:rPr>
-          <w:rFonts w:ascii="Roboto" w:hAnsi="Roboto"/>
-          <w:color w:val="000000"/>
-          <w:sz w:val="24"/>
-          <w:szCs w:val="24"/>
-          <w:lang w:val="pt-BR"/>
-        </w:rPr>
-        <w:t xml:space="preserve"> verifica se todos os caminhos mínimos entre pares de vértices estão presentes na MST. Se não estiverem, ela calcula os caminhos </w:t>
-      </w:r>
-      <w:r>
-        <w:rPr>
-          <w:rFonts w:ascii="Roboto" w:hAnsi="Roboto"/>
-          <w:color w:val="000000"/>
-          <w:sz w:val="24"/>
-          <w:szCs w:val="24"/>
-          <w:lang w:val="pt-BR"/>
+          <w:noProof/>
         </w:rPr>
         <w:lastRenderedPageBreak/>
-        <w:t>mínimos ausentes usando o algoritmo de Dijkstra e adiciona as arestas correspondentes à MST.</w:t>
-      </w:r>
-    </w:p>
-    <w:p>
-      <w:pPr>
-        <w:shd w:val="clear" w:color="auto" w:fill="FFFFFF"/>
-        <w:spacing w:after="0" w:line="420" w:lineRule="atLeast"/>
-        <w:rPr>
-          <w:rFonts w:ascii="Roboto" w:hAnsi="Roboto"/>
-          <w:color w:val="000000"/>
-          <w:sz w:val="24"/>
-          <w:szCs w:val="24"/>
-          <w:lang w:val="pt-BR"/>
-        </w:rPr>
-      </w:pPr>
-      <w:r>
-        <w:rPr>
-          <w:rFonts w:ascii="Roboto" w:hAnsi="Roboto"/>
-          <w:color w:val="000000"/>
-          <w:sz w:val="24"/>
-          <w:szCs w:val="24"/>
-          <w:lang w:val="pt-BR"/>
-        </w:rPr>
-        <w:t>Após verificar os caminhos mínimos necessários, as arestas que compõem esses caminhos são listadas para mostrar as ferrovias necessárias para minimizar o tempo total. Isso é feito removendo duplicatas e ordenando as arestas de acordo com os vértices envolvidos.</w:t>
-      </w:r>
-    </w:p>
-    <w:p>
-      <w:pPr>
-        <w:shd w:val="clear" w:color="auto" w:fill="FFFFFF"/>
-        <w:spacing w:after="0" w:line="420" w:lineRule="atLeast"/>
-        <w:rPr>
-          <w:rFonts w:ascii="Roboto" w:hAnsi="Roboto"/>
-          <w:color w:val="000000"/>
-          <w:sz w:val="24"/>
-          <w:szCs w:val="24"/>
-          <w:lang w:val="pt-BR"/>
-        </w:rPr>
-      </w:pPr>
-    </w:p>
-    <w:p>
-      <w:pPr>
-        <w:shd w:val="clear" w:color="auto" w:fill="FFFFFF"/>
-        <w:spacing w:after="0" w:line="420" w:lineRule="atLeast"/>
-        <w:rPr>
-          <w:rFonts w:ascii="Roboto" w:hAnsi="Roboto"/>
-          <w:color w:val="000000"/>
-          <w:sz w:val="24"/>
-          <w:szCs w:val="24"/>
-          <w:lang w:val="pt-BR"/>
-        </w:rPr>
-      </w:pPr>
-      <w:r>
-        <w:rPr>
-          <w:noProof/>
-        </w:rPr>
         <w:drawing>
-          <wp:inline distT="0" distB="0" distL="0" distR="0" wp14:anchorId="194EBCF7" wp14:editId="6FD07072">
-            <wp:extent cx="5943600" cy="5086350"/>
-            <wp:effectExtent l="0" t="0" r="0" b="0"/>
-            <wp:docPr id="837795850" name="Picture 1" descr="A screen shot of a computer code&#10;&#10;Description automatically generated"/>
+          <wp:inline distT="0" distB="0" distL="0" distR="0" wp14:anchorId="54BA5D83" wp14:editId="191665A8">
+            <wp:extent cx="4168422" cy="4019550"/>
+            <wp:effectExtent l="0" t="0" r="3810" b="0"/>
+            <wp:docPr id="2062897806" name="Picture 1" descr="A screen shot of a computer program&#10;&#10;Description automatically generated"/>
             <wp:cNvGraphicFramePr>
               <a:graphicFrameLocks xmlns:a="http://schemas.openxmlformats.org/drawingml/2006/main" noChangeAspect="1"/>
             </wp:cNvGraphicFramePr>
@@ -4626,7 +4521,119 @@
               <a:graphicData uri="http://schemas.openxmlformats.org/drawingml/2006/picture">
                 <pic:pic xmlns:pic="http://schemas.openxmlformats.org/drawingml/2006/picture">
                   <pic:nvPicPr>
-                    <pic:cNvPr id="837795850" name="Picture 1" descr="A screen shot of a computer code&#10;&#10;Description automatically generated"/>
+                    <pic:cNvPr id="2062897806" name="Picture 1" descr="A screen shot of a computer program&#10;&#10;Description automatically generated"/>
+                    <pic:cNvPicPr/>
+                  </pic:nvPicPr>
+                  <pic:blipFill>
+                    <a:blip r:embed="rId29"/>
+                    <a:stretch>
+                      <a:fillRect/>
+                    </a:stretch>
+                  </pic:blipFill>
+                  <pic:spPr>
+                    <a:xfrm>
+                      <a:off x="0" y="0"/>
+                      <a:ext cx="4172933" cy="4023900"/>
+                    </a:xfrm>
+                    <a:prstGeom prst="rect">
+                      <a:avLst/>
+                    </a:prstGeom>
+                  </pic:spPr>
+                </pic:pic>
+              </a:graphicData>
+            </a:graphic>
+          </wp:inline>
+        </w:drawing>
+      </w:r>
+    </w:p>
+    <w:p>
+      <w:pPr>
+        <w:shd w:val="clear" w:color="auto" w:fill="FFFFFF"/>
+        <w:spacing w:after="0" w:line="420" w:lineRule="atLeast"/>
+        <w:rPr>
+          <w:rFonts w:ascii="Roboto" w:hAnsi="Roboto"/>
+          <w:color w:val="000000"/>
+          <w:sz w:val="24"/>
+          <w:szCs w:val="24"/>
+          <w:lang w:val="pt-BR"/>
+        </w:rPr>
+      </w:pPr>
+    </w:p>
+    <w:p>
+      <w:pPr>
+        <w:shd w:val="clear" w:color="auto" w:fill="FFFFFF"/>
+        <w:spacing w:after="0" w:line="420" w:lineRule="atLeast"/>
+        <w:rPr>
+          <w:rFonts w:ascii="Roboto" w:hAnsi="Roboto"/>
+          <w:color w:val="000000"/>
+          <w:sz w:val="24"/>
+          <w:szCs w:val="24"/>
+          <w:lang w:val="pt-BR"/>
+        </w:rPr>
+      </w:pPr>
+      <w:r>
+        <w:rPr>
+          <w:rFonts w:ascii="Roboto" w:hAnsi="Roboto"/>
+          <w:color w:val="000000"/>
+          <w:sz w:val="24"/>
+          <w:szCs w:val="24"/>
+          <w:lang w:val="pt-BR"/>
+        </w:rPr>
+        <w:t xml:space="preserve">d) </w:t>
+      </w:r>
+      <w:r>
+        <w:rPr>
+          <w:rFonts w:ascii="Roboto" w:hAnsi="Roboto"/>
+          <w:color w:val="000000"/>
+          <w:sz w:val="24"/>
+          <w:szCs w:val="24"/>
+          <w:lang w:val="pt-BR"/>
+        </w:rPr>
+        <w:t>A função instala_galpoes é usada para encontrar as cidades onde os galpões devem ser instalados. Ela seleciona os vértices que têm a maior cobertura de outras cidades não cobertas, garantindo que todas as cidades estejam cobertas pelos galpões.</w:t>
+      </w:r>
+    </w:p>
+    <w:p>
+      <w:pPr>
+        <w:shd w:val="clear" w:color="auto" w:fill="FFFFFF"/>
+        <w:spacing w:after="0" w:line="420" w:lineRule="atLeast"/>
+        <w:rPr>
+          <w:rFonts w:ascii="Roboto" w:hAnsi="Roboto"/>
+          <w:color w:val="000000"/>
+          <w:sz w:val="24"/>
+          <w:szCs w:val="24"/>
+          <w:lang w:val="pt-BR"/>
+        </w:rPr>
+      </w:pPr>
+    </w:p>
+    <w:p>
+      <w:pPr>
+        <w:shd w:val="clear" w:color="auto" w:fill="FFFFFF"/>
+        <w:spacing w:after="0" w:line="420" w:lineRule="atLeast"/>
+        <w:rPr>
+          <w:rFonts w:ascii="Roboto" w:hAnsi="Roboto"/>
+          <w:color w:val="000000"/>
+          <w:sz w:val="24"/>
+          <w:szCs w:val="24"/>
+          <w:lang w:val="pt-BR"/>
+        </w:rPr>
+      </w:pPr>
+      <w:r>
+        <w:rPr>
+          <w:noProof/>
+        </w:rPr>
+        <w:drawing>
+          <wp:inline distT="0" distB="0" distL="0" distR="0" wp14:anchorId="433101E7" wp14:editId="61F780FF">
+            <wp:extent cx="5943600" cy="2673350"/>
+            <wp:effectExtent l="0" t="0" r="0" b="0"/>
+            <wp:docPr id="114061018" name="Picture 1" descr="A computer screen with text on it&#10;&#10;Description automatically generated"/>
+            <wp:cNvGraphicFramePr>
+              <a:graphicFrameLocks xmlns:a="http://schemas.openxmlformats.org/drawingml/2006/main" noChangeAspect="1"/>
+            </wp:cNvGraphicFramePr>
+            <a:graphic xmlns:a="http://schemas.openxmlformats.org/drawingml/2006/main">
+              <a:graphicData uri="http://schemas.openxmlformats.org/drawingml/2006/picture">
+                <pic:pic xmlns:pic="http://schemas.openxmlformats.org/drawingml/2006/picture">
+                  <pic:nvPicPr>
+                    <pic:cNvPr id="114061018" name="Picture 1" descr="A computer screen with text on it&#10;&#10;Description automatically generated"/>
                     <pic:cNvPicPr/>
                   </pic:nvPicPr>
                   <pic:blipFill>
@@ -4638,7 +4645,7 @@
                   <pic:spPr>
                     <a:xfrm>
                       <a:off x="0" y="0"/>
-                      <a:ext cx="5943600" cy="5086350"/>
+                      <a:ext cx="5943600" cy="2673350"/>
                     </a:xfrm>
                     <a:prstGeom prst="rect">
                       <a:avLst/>
@@ -4663,39 +4670,30 @@
           <w:lang w:val="pt-BR"/>
         </w:rPr>
       </w:pPr>
-    </w:p>
-    <w:p>
-      <w:pPr>
-        <w:shd w:val="clear" w:color="auto" w:fill="FFFFFF"/>
-        <w:spacing w:after="0" w:line="420" w:lineRule="atLeast"/>
-        <w:rPr>
-          <w:rFonts w:ascii="Roboto" w:hAnsi="Roboto"/>
-          <w:color w:val="000000"/>
-          <w:sz w:val="24"/>
-          <w:szCs w:val="24"/>
-          <w:lang w:val="pt-BR"/>
-        </w:rPr>
-      </w:pPr>
-      <w:r>
-        <w:rPr>
-          <w:rFonts w:ascii="Roboto" w:hAnsi="Roboto"/>
-          <w:color w:val="000000"/>
-          <w:sz w:val="24"/>
-          <w:szCs w:val="24"/>
-          <w:lang w:val="pt-BR"/>
-        </w:rPr>
-        <w:t xml:space="preserve">d) </w:t>
-      </w:r>
-      <w:r>
-        <w:rPr>
-          <w:rFonts w:ascii="Roboto" w:hAnsi="Roboto"/>
-          <w:color w:val="000000"/>
-          <w:sz w:val="24"/>
-          <w:szCs w:val="24"/>
-          <w:lang w:val="pt-BR"/>
-        </w:rPr>
-        <w:t>A função instala_galpoes é usada para encontrar as cidades onde os galpões devem ser instalados. Ela seleciona os vértices que têm a maior cobertura de outras cidades não cobertas, garantindo que todas as cidades estejam cobertas pelos galpões.</w:t>
-      </w:r>
+      <w:r>
+        <w:rPr>
+          <w:rFonts w:ascii="Roboto" w:hAnsi="Roboto"/>
+          <w:color w:val="000000"/>
+          <w:sz w:val="24"/>
+          <w:szCs w:val="24"/>
+          <w:lang w:val="pt-BR"/>
+        </w:rPr>
+        <w:lastRenderedPageBreak/>
+        <w:t>Resultado:</w:t>
+      </w:r>
+    </w:p>
+    <w:p>
+      <w:pPr>
+        <w:shd w:val="clear" w:color="auto" w:fill="FFFFFF"/>
+        <w:spacing w:after="0" w:line="420" w:lineRule="atLeast"/>
+        <w:rPr>
+          <w:rFonts w:ascii="Roboto" w:hAnsi="Roboto"/>
+          <w:color w:val="000000"/>
+          <w:sz w:val="24"/>
+          <w:szCs w:val="24"/>
+          <w:lang w:val="pt-BR"/>
+        </w:rPr>
+      </w:pPr>
     </w:p>
     <w:p>
       <w:pPr>
@@ -4713,115 +4711,10 @@
         <w:rPr>
           <w:noProof/>
         </w:rPr>
-        <w:lastRenderedPageBreak/>
         <w:drawing>
-          <wp:inline distT="0" distB="0" distL="0" distR="0" wp14:anchorId="39708A33" wp14:editId="3AFE631E">
-            <wp:extent cx="5943600" cy="2426335"/>
-            <wp:effectExtent l="0" t="0" r="0" b="0"/>
-            <wp:docPr id="574551020" name="Picture 1" descr="A screen shot of a computer program&#10;&#10;Description automatically generated"/>
-            <wp:cNvGraphicFramePr>
-              <a:graphicFrameLocks xmlns:a="http://schemas.openxmlformats.org/drawingml/2006/main" noChangeAspect="1"/>
-            </wp:cNvGraphicFramePr>
-            <a:graphic xmlns:a="http://schemas.openxmlformats.org/drawingml/2006/main">
-              <a:graphicData uri="http://schemas.openxmlformats.org/drawingml/2006/picture">
-                <pic:pic xmlns:pic="http://schemas.openxmlformats.org/drawingml/2006/picture">
-                  <pic:nvPicPr>
-                    <pic:cNvPr id="574551020" name="Picture 1" descr="A screen shot of a computer program&#10;&#10;Description automatically generated"/>
-                    <pic:cNvPicPr/>
-                  </pic:nvPicPr>
-                  <pic:blipFill>
-                    <a:blip r:embed="rId31"/>
-                    <a:stretch>
-                      <a:fillRect/>
-                    </a:stretch>
-                  </pic:blipFill>
-                  <pic:spPr>
-                    <a:xfrm>
-                      <a:off x="0" y="0"/>
-                      <a:ext cx="5943600" cy="2426335"/>
-                    </a:xfrm>
-                    <a:prstGeom prst="rect">
-                      <a:avLst/>
-                    </a:prstGeom>
-                  </pic:spPr>
-                </pic:pic>
-              </a:graphicData>
-            </a:graphic>
-          </wp:inline>
-        </w:drawing>
-      </w:r>
-    </w:p>
-    <w:p>
-      <w:pPr>
-        <w:shd w:val="clear" w:color="auto" w:fill="FFFFFF"/>
-        <w:spacing w:after="0" w:line="420" w:lineRule="atLeast"/>
-        <w:rPr>
-          <w:rFonts w:ascii="Roboto" w:hAnsi="Roboto"/>
-          <w:b/>
-          <w:bCs/>
-          <w:color w:val="000000"/>
-          <w:sz w:val="24"/>
-          <w:szCs w:val="24"/>
-          <w:lang w:val="pt-BR"/>
-        </w:rPr>
-      </w:pPr>
-    </w:p>
-    <w:p>
-      <w:pPr>
-        <w:shd w:val="clear" w:color="auto" w:fill="FFFFFF"/>
-        <w:spacing w:after="0" w:line="420" w:lineRule="atLeast"/>
-        <w:rPr>
-          <w:rFonts w:ascii="Roboto" w:hAnsi="Roboto"/>
-          <w:color w:val="000000"/>
-          <w:sz w:val="24"/>
-          <w:szCs w:val="24"/>
-          <w:lang w:val="pt-BR"/>
-        </w:rPr>
-      </w:pPr>
-      <w:r>
-        <w:rPr>
-          <w:rFonts w:ascii="Roboto" w:hAnsi="Roboto"/>
-          <w:color w:val="000000"/>
-          <w:sz w:val="24"/>
-          <w:szCs w:val="24"/>
-          <w:lang w:val="pt-BR"/>
-        </w:rPr>
-        <w:t>Resultado:</w:t>
-      </w:r>
-    </w:p>
-    <w:p>
-      <w:pPr>
-        <w:shd w:val="clear" w:color="auto" w:fill="FFFFFF"/>
-        <w:spacing w:after="0" w:line="420" w:lineRule="atLeast"/>
-        <w:rPr>
-          <w:rFonts w:ascii="Roboto" w:hAnsi="Roboto"/>
-          <w:color w:val="000000"/>
-          <w:sz w:val="24"/>
-          <w:szCs w:val="24"/>
-          <w:lang w:val="pt-BR"/>
-        </w:rPr>
-      </w:pPr>
-    </w:p>
-    <w:p>
-      <w:pPr>
-        <w:shd w:val="clear" w:color="auto" w:fill="FFFFFF"/>
-        <w:spacing w:after="0" w:line="420" w:lineRule="atLeast"/>
-        <w:rPr>
-          <w:rFonts w:ascii="Roboto" w:hAnsi="Roboto"/>
-          <w:color w:val="000000"/>
-          <w:sz w:val="24"/>
-          <w:szCs w:val="24"/>
-          <w:lang w:val="pt-BR"/>
-        </w:rPr>
-      </w:pPr>
-      <w:r>
-        <w:rPr>
-          <w:noProof/>
-        </w:rPr>
-        <w:drawing>
-          <wp:inline distT="0" distB="0" distL="0" distR="0" wp14:anchorId="028491BF" wp14:editId="2791CB25">
-            <wp:extent cx="5638800" cy="4895394"/>
-            <wp:effectExtent l="0" t="0" r="0" b="635"/>
+          <wp:inline distT="0" distB="0" distL="0" distR="0" wp14:anchorId="028491BF" wp14:editId="3C785167">
+            <wp:extent cx="4125266" cy="3581400"/>
+            <wp:effectExtent l="0" t="0" r="8890" b="0"/>
             <wp:docPr id="1849898089" name="Picture 1" descr="A screenshot of a computer&#10;&#10;Description automatically generated"/>
             <wp:cNvGraphicFramePr>
               <a:graphicFrameLocks xmlns:a="http://schemas.openxmlformats.org/drawingml/2006/main" noChangeAspect="1"/>
@@ -4834,7 +4727,7 @@
                     <pic:cNvPicPr/>
                   </pic:nvPicPr>
                   <pic:blipFill>
-                    <a:blip r:embed="rId32"/>
+                    <a:blip r:embed="rId31"/>
                     <a:stretch>
                       <a:fillRect/>
                     </a:stretch>
@@ -4842,7 +4735,7 @@
                   <pic:spPr>
                     <a:xfrm>
                       <a:off x="0" y="0"/>
-                      <a:ext cx="5655421" cy="4909824"/>
+                      <a:ext cx="4148733" cy="3601773"/>
                     </a:xfrm>
                     <a:prstGeom prst="rect">
                       <a:avLst/>
@@ -4875,7 +4768,6 @@
           <w:szCs w:val="24"/>
           <w:lang w:val="pt-BR"/>
         </w:rPr>
-        <w:lastRenderedPageBreak/>
         <w:t>Console:</w:t>
       </w:r>
     </w:p>
@@ -4909,10 +4801,10 @@
           <w:noProof/>
         </w:rPr>
         <w:drawing>
-          <wp:inline distT="0" distB="0" distL="0" distR="0" wp14:anchorId="1A533447" wp14:editId="5F8C9D54">
-            <wp:extent cx="5943600" cy="2361565"/>
-            <wp:effectExtent l="0" t="0" r="0" b="635"/>
-            <wp:docPr id="998915413" name="Picture 1" descr="A screen shot of a computer&#10;&#10;Description automatically generated"/>
+          <wp:inline distT="0" distB="0" distL="0" distR="0" wp14:anchorId="6DED051B" wp14:editId="4BBB61B0">
+            <wp:extent cx="5943600" cy="1739265"/>
+            <wp:effectExtent l="0" t="0" r="0" b="0"/>
+            <wp:docPr id="1233144722" name="Picture 1" descr="A screen shot of a computer&#10;&#10;Description automatically generated"/>
             <wp:cNvGraphicFramePr>
               <a:graphicFrameLocks xmlns:a="http://schemas.openxmlformats.org/drawingml/2006/main" noChangeAspect="1"/>
             </wp:cNvGraphicFramePr>
@@ -4920,11 +4812,11 @@
               <a:graphicData uri="http://schemas.openxmlformats.org/drawingml/2006/picture">
                 <pic:pic xmlns:pic="http://schemas.openxmlformats.org/drawingml/2006/picture">
                   <pic:nvPicPr>
-                    <pic:cNvPr id="998915413" name="Picture 1" descr="A screen shot of a computer&#10;&#10;Description automatically generated"/>
+                    <pic:cNvPr id="1233144722" name="Picture 1" descr="A screen shot of a computer&#10;&#10;Description automatically generated"/>
                     <pic:cNvPicPr/>
                   </pic:nvPicPr>
                   <pic:blipFill>
-                    <a:blip r:embed="rId33"/>
+                    <a:blip r:embed="rId32"/>
                     <a:stretch>
                       <a:fillRect/>
                     </a:stretch>
@@ -4932,7 +4824,7 @@
                   <pic:spPr>
                     <a:xfrm>
                       <a:off x="0" y="0"/>
-                      <a:ext cx="5943600" cy="2361565"/>
+                      <a:ext cx="5943600" cy="1739265"/>
                     </a:xfrm>
                     <a:prstGeom prst="rect">
                       <a:avLst/>
@@ -5245,6 +5137,7 @@
           <w:szCs w:val="24"/>
           <w:lang w:val="pt-BR"/>
         </w:rPr>
+        <w:lastRenderedPageBreak/>
         <w:t>Um entregador precisa fazer entregas em 20 casas. Ele precisa encontrar a rota mais curta para fazer essas entregas.</w:t>
       </w:r>
     </w:p>
@@ -5341,6 +5234,15 @@
         <w:spacing w:after="0" w:line="420" w:lineRule="atLeast"/>
         <w:rPr>
           <w:rFonts w:ascii="Roboto" w:hAnsi="Roboto"/>
+          <w:color w:val="000000"/>
+          <w:sz w:val="24"/>
+          <w:szCs w:val="24"/>
+          <w:lang w:val="pt-BR"/>
+        </w:rPr>
+      </w:pPr>
+      <w:r>
+        <w:rPr>
+          <w:rFonts w:ascii="Roboto" w:hAnsi="Roboto"/>
           <w:b/>
           <w:bCs/>
           <w:color w:val="000000"/>
@@ -5349,7 +5251,8 @@
           <w:u w:val="single"/>
           <w:lang w:val="pt-BR"/>
         </w:rPr>
-      </w:pPr>
+        <w:t>a) Problema da questão 6a (Caminho mais rápido de Blum a Naur):</w:t>
+      </w:r>
       <w:r>
         <w:rPr>
           <w:rFonts w:ascii="Roboto" w:hAnsi="Roboto"/>
@@ -5361,9 +5264,23 @@
           <w:u w:val="single"/>
           <w:lang w:val="pt-BR"/>
         </w:rPr>
-        <w:t xml:space="preserve">a) </w:t>
-      </w:r>
-      <w:r>
+        <w:t xml:space="preserve"> </w:t>
+      </w:r>
+      <w:r>
+        <w:rPr>
+          <w:rFonts w:ascii="Roboto" w:hAnsi="Roboto"/>
+          <w:color w:val="000000"/>
+          <w:sz w:val="24"/>
+          <w:szCs w:val="24"/>
+          <w:lang w:val="pt-BR"/>
+        </w:rPr>
+        <w:t>Este problema consiste em encontrar o caminho mais curto entre dois vértices em um grafo ponderado. Como estamos usando o algoritmo de Dijkstra para resolvê-lo, que é eficiente e tem complexidade de tempo O(|V| + |E| * log|V|) em um grafo com |V| vértices e |E| arestas, este problema pertence à classe P.</w:t>
+      </w:r>
+    </w:p>
+    <w:p>
+      <w:pPr>
+        <w:shd w:val="clear" w:color="auto" w:fill="FFFFFF"/>
+        <w:spacing w:after="0" w:line="420" w:lineRule="atLeast"/>
         <w:rPr>
           <w:rFonts w:ascii="Roboto" w:hAnsi="Roboto"/>
           <w:b/>
@@ -5374,8 +5291,20 @@
           <w:u w:val="single"/>
           <w:lang w:val="pt-BR"/>
         </w:rPr>
-        <w:t>Problema da questão 6a (Caminho mais rápido de Blum a Naur):</w:t>
-      </w:r>
+      </w:pPr>
+    </w:p>
+    <w:p>
+      <w:pPr>
+        <w:shd w:val="clear" w:color="auto" w:fill="FFFFFF"/>
+        <w:spacing w:after="0" w:line="420" w:lineRule="atLeast"/>
+        <w:rPr>
+          <w:rFonts w:ascii="Roboto" w:hAnsi="Roboto"/>
+          <w:color w:val="000000"/>
+          <w:sz w:val="24"/>
+          <w:szCs w:val="24"/>
+          <w:lang w:val="pt-BR"/>
+        </w:rPr>
+      </w:pPr>
       <w:r>
         <w:rPr>
           <w:rFonts w:ascii="Roboto" w:hAnsi="Roboto"/>
@@ -5387,6 +5316,133 @@
           <w:u w:val="single"/>
           <w:lang w:val="pt-BR"/>
         </w:rPr>
+        <w:t>b) Problema da questão 6b (Caminho mais rápido para percorrer todas as cidades e retornar a Blum):</w:t>
+      </w:r>
+      <w:r>
+        <w:rPr>
+          <w:rFonts w:ascii="Roboto" w:hAnsi="Roboto"/>
+          <w:color w:val="000000"/>
+          <w:sz w:val="24"/>
+          <w:szCs w:val="24"/>
+          <w:lang w:val="pt-BR"/>
+        </w:rPr>
+        <w:t xml:space="preserve"> Este problema consiste em encontrar o caminho mais curto que passe por todos os vértices de um grafo e retorne ao vértice inicial. Como é utilizado um algoritmo que testa todas as permutações dos vértices, a complexidade é O(n!), onde n é o número de vértices. Portanto, este problema pertence à classe NP-completo.</w:t>
+      </w:r>
+    </w:p>
+    <w:p>
+      <w:pPr>
+        <w:shd w:val="clear" w:color="auto" w:fill="FFFFFF"/>
+        <w:spacing w:after="0" w:line="420" w:lineRule="atLeast"/>
+        <w:rPr>
+          <w:rFonts w:ascii="Roboto" w:hAnsi="Roboto"/>
+          <w:b/>
+          <w:bCs/>
+          <w:color w:val="000000"/>
+          <w:sz w:val="24"/>
+          <w:szCs w:val="24"/>
+          <w:u w:val="single"/>
+          <w:lang w:val="pt-BR"/>
+        </w:rPr>
+      </w:pPr>
+    </w:p>
+    <w:p>
+      <w:pPr>
+        <w:shd w:val="clear" w:color="auto" w:fill="FFFFFF"/>
+        <w:spacing w:after="0" w:line="420" w:lineRule="atLeast"/>
+        <w:rPr>
+          <w:rFonts w:ascii="Roboto" w:hAnsi="Roboto"/>
+          <w:b/>
+          <w:bCs/>
+          <w:color w:val="000000"/>
+          <w:sz w:val="24"/>
+          <w:szCs w:val="24"/>
+          <w:u w:val="single"/>
+          <w:lang w:val="pt-BR"/>
+        </w:rPr>
+      </w:pPr>
+      <w:r>
+        <w:rPr>
+          <w:rFonts w:ascii="Roboto" w:hAnsi="Roboto"/>
+          <w:b/>
+          <w:bCs/>
+          <w:color w:val="000000"/>
+          <w:sz w:val="24"/>
+          <w:szCs w:val="24"/>
+          <w:u w:val="single"/>
+          <w:lang w:val="pt-BR"/>
+        </w:rPr>
+        <w:t>c) Problema da questão 6c (Ferrovias a serem mantidas para minimizar o tempo total):</w:t>
+      </w:r>
+    </w:p>
+    <w:p>
+      <w:pPr>
+        <w:shd w:val="clear" w:color="auto" w:fill="FFFFFF"/>
+        <w:spacing w:after="0" w:line="420" w:lineRule="atLeast"/>
+        <w:rPr>
+          <w:rFonts w:ascii="Roboto" w:hAnsi="Roboto"/>
+          <w:color w:val="000000"/>
+          <w:sz w:val="24"/>
+          <w:szCs w:val="24"/>
+          <w:lang w:val="pt-BR"/>
+        </w:rPr>
+      </w:pPr>
+      <w:r>
+        <w:rPr>
+          <w:rFonts w:ascii="Roboto" w:hAnsi="Roboto"/>
+          <w:color w:val="000000"/>
+          <w:sz w:val="24"/>
+          <w:szCs w:val="24"/>
+          <w:lang w:val="pt-BR"/>
+        </w:rPr>
+        <w:t>Este problema envolve encontrar uma árvore geradora mínima em um grafo ponderado, o que é resolvido usando o algoritmo de Prim. A complexidade do algoritmo de Prim é O(|E| * log|V|), onde |V| é o número de vértices e |E| é o número de arestas. Portanto, este problema pertence à classe P.</w:t>
+      </w:r>
+    </w:p>
+    <w:p>
+      <w:pPr>
+        <w:shd w:val="clear" w:color="auto" w:fill="FFFFFF"/>
+        <w:spacing w:after="0" w:line="420" w:lineRule="atLeast"/>
+        <w:rPr>
+          <w:rFonts w:ascii="Roboto" w:hAnsi="Roboto"/>
+          <w:color w:val="000000"/>
+          <w:sz w:val="24"/>
+          <w:szCs w:val="24"/>
+          <w:lang w:val="pt-BR"/>
+        </w:rPr>
+      </w:pPr>
+    </w:p>
+    <w:p>
+      <w:pPr>
+        <w:shd w:val="clear" w:color="auto" w:fill="FFFFFF"/>
+        <w:spacing w:after="0" w:line="420" w:lineRule="atLeast"/>
+        <w:rPr>
+          <w:rFonts w:ascii="Roboto" w:hAnsi="Roboto"/>
+          <w:color w:val="000000"/>
+          <w:sz w:val="24"/>
+          <w:szCs w:val="24"/>
+          <w:lang w:val="pt-BR"/>
+        </w:rPr>
+      </w:pPr>
+      <w:r>
+        <w:rPr>
+          <w:rFonts w:ascii="Roboto" w:hAnsi="Roboto"/>
+          <w:b/>
+          <w:bCs/>
+          <w:color w:val="000000"/>
+          <w:sz w:val="24"/>
+          <w:szCs w:val="24"/>
+          <w:u w:val="single"/>
+          <w:lang w:val="pt-BR"/>
+        </w:rPr>
+        <w:t>d) Um entregador precisa fazer entregas em 20 casas:</w:t>
+      </w:r>
+      <w:r>
+        <w:rPr>
+          <w:rFonts w:ascii="Roboto" w:hAnsi="Roboto"/>
+          <w:color w:val="000000"/>
+          <w:sz w:val="24"/>
+          <w:szCs w:val="24"/>
+          <w:lang w:val="pt-BR"/>
+        </w:rPr>
         <w:t xml:space="preserve"> </w:t>
       </w:r>
       <w:r>
@@ -5397,22 +5453,37 @@
           <w:szCs w:val="24"/>
           <w:lang w:val="pt-BR"/>
         </w:rPr>
-        <w:t>Este problema consiste em encontrar o caminho mais curto entre dois vértices em um grafo ponderado. Como estamos usando o algoritmo de Dijkstra para resolvê-lo, que é eficiente e tem complexidade de tempo O(|V| + |E| * log|V|) em um grafo com |V| vértices e |E| arestas, este problema pertence à classe P.</w:t>
-      </w:r>
-    </w:p>
-    <w:p>
-      <w:pPr>
-        <w:shd w:val="clear" w:color="auto" w:fill="FFFFFF"/>
-        <w:spacing w:after="0" w:line="420" w:lineRule="atLeast"/>
-        <w:rPr>
-          <w:rFonts w:ascii="Roboto" w:hAnsi="Roboto"/>
-          <w:color w:val="000000"/>
-          <w:sz w:val="24"/>
-          <w:szCs w:val="24"/>
-          <w:lang w:val="pt-BR"/>
-        </w:rPr>
-      </w:pPr>
-      <w:r>
+        <w:t xml:space="preserve">Este problema é semelhante ao Problema do Caixeiro Viajante, que é NP-completo. Encontrar o caminho mais curto que </w:t>
+      </w:r>
+      <w:r>
+        <w:rPr>
+          <w:rFonts w:ascii="Roboto" w:hAnsi="Roboto"/>
+          <w:color w:val="000000"/>
+          <w:sz w:val="24"/>
+          <w:szCs w:val="24"/>
+          <w:lang w:val="pt-BR"/>
+        </w:rPr>
+        <w:lastRenderedPageBreak/>
+        <w:t>passe por todas as casas e retorne à casa inicial envolve testar todas as permutações das casas, o que tem complexidade fatorial e pertence à classe NP-completo.</w:t>
+      </w:r>
+    </w:p>
+    <w:p>
+      <w:pPr>
+        <w:shd w:val="clear" w:color="auto" w:fill="FFFFFF"/>
+        <w:spacing w:after="0" w:line="420" w:lineRule="atLeast"/>
+        <w:rPr>
+          <w:rFonts w:ascii="Roboto" w:hAnsi="Roboto"/>
+          <w:color w:val="000000"/>
+          <w:sz w:val="24"/>
+          <w:szCs w:val="24"/>
+          <w:lang w:val="pt-BR"/>
+        </w:rPr>
+      </w:pPr>
+    </w:p>
+    <w:p>
+      <w:pPr>
+        <w:shd w:val="clear" w:color="auto" w:fill="FFFFFF"/>
+        <w:spacing w:after="0" w:line="420" w:lineRule="atLeast"/>
         <w:rPr>
           <w:rFonts w:ascii="Roboto" w:hAnsi="Roboto"/>
           <w:b/>
@@ -5423,9 +5494,7 @@
           <w:u w:val="single"/>
           <w:lang w:val="pt-BR"/>
         </w:rPr>
-        <w:lastRenderedPageBreak/>
-        <w:t xml:space="preserve">b) </w:t>
-      </w:r>
+      </w:pPr>
       <w:r>
         <w:rPr>
           <w:rFonts w:ascii="Roboto" w:hAnsi="Roboto"/>
@@ -5437,245 +5506,7 @@
           <w:u w:val="single"/>
           <w:lang w:val="pt-BR"/>
         </w:rPr>
-        <w:t>Problema da questão 6b (Caminho mais rápido para percorrer todas as cidades e retornar a Blum):</w:t>
-      </w:r>
-      <w:r>
-        <w:rPr>
-          <w:rFonts w:ascii="Roboto" w:hAnsi="Roboto"/>
-          <w:color w:val="000000"/>
-          <w:sz w:val="24"/>
-          <w:szCs w:val="24"/>
-          <w:lang w:val="pt-BR"/>
-        </w:rPr>
-        <w:t xml:space="preserve"> </w:t>
-      </w:r>
-      <w:r>
-        <w:rPr>
-          <w:rFonts w:ascii="Roboto" w:hAnsi="Roboto"/>
-          <w:color w:val="000000"/>
-          <w:sz w:val="24"/>
-          <w:szCs w:val="24"/>
-          <w:lang w:val="pt-BR"/>
-        </w:rPr>
-        <w:t>Este problema consiste em encontrar o caminho mais curto que passe por todos os vértices de um grafo e retorne ao vértice inicial. Como é utilizado um algoritmo que testa todas as permutações dos vértices, a complexidade é O(n!), onde n é o número de vértices. Portanto, este problema pertence à classe NP-completo.</w:t>
-      </w:r>
-    </w:p>
-    <w:p>
-      <w:pPr>
-        <w:shd w:val="clear" w:color="auto" w:fill="FFFFFF"/>
-        <w:spacing w:after="0" w:line="420" w:lineRule="atLeast"/>
-        <w:rPr>
-          <w:rFonts w:ascii="Roboto" w:hAnsi="Roboto"/>
-          <w:b/>
-          <w:bCs/>
-          <w:color w:val="000000"/>
-          <w:sz w:val="24"/>
-          <w:szCs w:val="24"/>
-          <w:u w:val="single"/>
-          <w:lang w:val="pt-BR"/>
-        </w:rPr>
-      </w:pPr>
-    </w:p>
-    <w:p>
-      <w:pPr>
-        <w:shd w:val="clear" w:color="auto" w:fill="FFFFFF"/>
-        <w:spacing w:after="0" w:line="420" w:lineRule="atLeast"/>
-        <w:rPr>
-          <w:rFonts w:ascii="Roboto" w:hAnsi="Roboto"/>
-          <w:b/>
-          <w:bCs/>
-          <w:color w:val="000000"/>
-          <w:sz w:val="24"/>
-          <w:szCs w:val="24"/>
-          <w:u w:val="single"/>
-          <w:lang w:val="pt-BR"/>
-        </w:rPr>
-      </w:pPr>
-      <w:r>
-        <w:rPr>
-          <w:rFonts w:ascii="Roboto" w:hAnsi="Roboto"/>
-          <w:b/>
-          <w:bCs/>
-          <w:color w:val="000000"/>
-          <w:sz w:val="24"/>
-          <w:szCs w:val="24"/>
-          <w:u w:val="single"/>
-          <w:lang w:val="pt-BR"/>
-        </w:rPr>
-        <w:t xml:space="preserve">c) </w:t>
-      </w:r>
-      <w:r>
-        <w:rPr>
-          <w:rFonts w:ascii="Roboto" w:hAnsi="Roboto"/>
-          <w:b/>
-          <w:bCs/>
-          <w:color w:val="000000"/>
-          <w:sz w:val="24"/>
-          <w:szCs w:val="24"/>
-          <w:u w:val="single"/>
-          <w:lang w:val="pt-BR"/>
-        </w:rPr>
-        <w:t>Problema da questão 6c (Ferrovias a serem mantidas para minimizar o tempo total):</w:t>
-      </w:r>
-    </w:p>
-    <w:p>
-      <w:pPr>
-        <w:shd w:val="clear" w:color="auto" w:fill="FFFFFF"/>
-        <w:spacing w:after="0" w:line="420" w:lineRule="atLeast"/>
-        <w:rPr>
-          <w:rFonts w:ascii="Roboto" w:hAnsi="Roboto"/>
-          <w:color w:val="000000"/>
-          <w:sz w:val="24"/>
-          <w:szCs w:val="24"/>
-          <w:lang w:val="pt-BR"/>
-        </w:rPr>
-      </w:pPr>
-      <w:r>
-        <w:rPr>
-          <w:rFonts w:ascii="Roboto" w:hAnsi="Roboto"/>
-          <w:color w:val="000000"/>
-          <w:sz w:val="24"/>
-          <w:szCs w:val="24"/>
-          <w:lang w:val="pt-BR"/>
-        </w:rPr>
-        <w:t>Este problema envolve encontrar uma árvore geradora mínima em um grafo ponderado, o que é resolvido usando o algoritmo de Prim. A complexidade do algoritmo de Prim é O(|E| * log|V|), onde |V| é o número de vértices e |E| é o número de arestas. Portanto, este problema pertence à classe P.</w:t>
-      </w:r>
-      <w:r>
-        <w:rPr>
-          <w:rFonts w:ascii="Roboto" w:hAnsi="Roboto"/>
-          <w:color w:val="000000"/>
-          <w:sz w:val="24"/>
-          <w:szCs w:val="24"/>
-          <w:lang w:val="pt-BR"/>
-        </w:rPr>
-        <w:t>]</w:t>
-      </w:r>
-    </w:p>
-    <w:p>
-      <w:pPr>
-        <w:shd w:val="clear" w:color="auto" w:fill="FFFFFF"/>
-        <w:spacing w:after="0" w:line="420" w:lineRule="atLeast"/>
-        <w:rPr>
-          <w:rFonts w:ascii="Roboto" w:hAnsi="Roboto"/>
-          <w:color w:val="000000"/>
-          <w:sz w:val="24"/>
-          <w:szCs w:val="24"/>
-          <w:lang w:val="pt-BR"/>
-        </w:rPr>
-      </w:pPr>
-    </w:p>
-    <w:p>
-      <w:pPr>
-        <w:shd w:val="clear" w:color="auto" w:fill="FFFFFF"/>
-        <w:spacing w:after="0" w:line="420" w:lineRule="atLeast"/>
-        <w:rPr>
-          <w:rFonts w:ascii="Roboto" w:hAnsi="Roboto"/>
-          <w:color w:val="000000"/>
-          <w:sz w:val="24"/>
-          <w:szCs w:val="24"/>
-          <w:lang w:val="pt-BR"/>
-        </w:rPr>
-      </w:pPr>
-      <w:r>
-        <w:rPr>
-          <w:rFonts w:ascii="Roboto" w:hAnsi="Roboto"/>
-          <w:b/>
-          <w:bCs/>
-          <w:color w:val="000000"/>
-          <w:sz w:val="24"/>
-          <w:szCs w:val="24"/>
-          <w:u w:val="single"/>
-          <w:lang w:val="pt-BR"/>
-        </w:rPr>
-        <w:t xml:space="preserve">d) </w:t>
-      </w:r>
-      <w:r>
-        <w:rPr>
-          <w:rFonts w:ascii="Roboto" w:hAnsi="Roboto"/>
-          <w:b/>
-          <w:bCs/>
-          <w:color w:val="000000"/>
-          <w:sz w:val="24"/>
-          <w:szCs w:val="24"/>
-          <w:u w:val="single"/>
-          <w:lang w:val="pt-BR"/>
-        </w:rPr>
-        <w:t>Um entregador precisa fazer entregas em 20 casas:</w:t>
-      </w:r>
-      <w:r>
-        <w:rPr>
-          <w:rFonts w:ascii="Roboto" w:hAnsi="Roboto"/>
-          <w:color w:val="000000"/>
-          <w:sz w:val="24"/>
-          <w:szCs w:val="24"/>
-          <w:lang w:val="pt-BR"/>
-        </w:rPr>
-        <w:t xml:space="preserve"> </w:t>
-      </w:r>
-      <w:r>
-        <w:rPr>
-          <w:rFonts w:ascii="Roboto" w:hAnsi="Roboto"/>
-          <w:color w:val="000000"/>
-          <w:sz w:val="24"/>
-          <w:szCs w:val="24"/>
-          <w:lang w:val="pt-BR"/>
-        </w:rPr>
-        <w:t>Este problema é semelhante ao Problema do Caixeiro Viajante, que é NP-completo. Encontrar o caminho mais curto que passe por todas as casas e retorne à casa inicial envolve testar todas as permutações das casas, o que tem complexidade fatorial e pertence à classe NP-completo.</w:t>
-      </w:r>
-    </w:p>
-    <w:p>
-      <w:pPr>
-        <w:shd w:val="clear" w:color="auto" w:fill="FFFFFF"/>
-        <w:spacing w:after="0" w:line="420" w:lineRule="atLeast"/>
-        <w:rPr>
-          <w:rFonts w:ascii="Roboto" w:hAnsi="Roboto"/>
-          <w:color w:val="000000"/>
-          <w:sz w:val="24"/>
-          <w:szCs w:val="24"/>
-          <w:lang w:val="pt-BR"/>
-        </w:rPr>
-      </w:pPr>
-    </w:p>
-    <w:p>
-      <w:pPr>
-        <w:shd w:val="clear" w:color="auto" w:fill="FFFFFF"/>
-        <w:spacing w:after="0" w:line="420" w:lineRule="atLeast"/>
-        <w:rPr>
-          <w:rFonts w:ascii="Roboto" w:hAnsi="Roboto"/>
-          <w:b/>
-          <w:bCs/>
-          <w:color w:val="000000"/>
-          <w:sz w:val="24"/>
-          <w:szCs w:val="24"/>
-          <w:u w:val="single"/>
-          <w:lang w:val="pt-BR"/>
-        </w:rPr>
-      </w:pPr>
-      <w:r>
-        <w:rPr>
-          <w:rFonts w:ascii="Roboto" w:hAnsi="Roboto"/>
-          <w:b/>
-          <w:bCs/>
-          <w:color w:val="000000"/>
-          <w:sz w:val="24"/>
-          <w:szCs w:val="24"/>
-          <w:u w:val="single"/>
-          <w:lang w:val="pt-BR"/>
-        </w:rPr>
-        <w:t xml:space="preserve">e) </w:t>
-      </w:r>
-      <w:r>
-        <w:rPr>
-          <w:rFonts w:ascii="Roboto" w:hAnsi="Roboto"/>
-          <w:b/>
-          <w:bCs/>
-          <w:color w:val="000000"/>
-          <w:sz w:val="24"/>
-          <w:szCs w:val="24"/>
-          <w:u w:val="single"/>
-          <w:lang w:val="pt-BR"/>
-        </w:rPr>
-        <w:t>Um encanador precisa visitar os clientes A, B e C:</w:t>
+        <w:t>e) Um encanador precisa visitar os clientes A, B e C:</w:t>
       </w:r>
       <w:r>
         <w:rPr>
@@ -5765,20 +5596,7 @@
           <w:lang w:val="pt-BR"/>
         </w:rPr>
         <w:br/>
-        <w:t xml:space="preserve">O mapa de Mordor abaixo indica as localizações das forjas, numeradas de 1 a 11. A única mina de ferro está indicada pela letra M. As linhas representam os caminhos existentes entre esses locais. O número </w:t>
-      </w:r>
-      <w:r>
-        <w:rPr>
-          <w:rFonts w:ascii="Roboto" w:hAnsi="Roboto"/>
-          <w:b/>
-          <w:bCs/>
-          <w:color w:val="000000"/>
-          <w:sz w:val="24"/>
-          <w:szCs w:val="24"/>
-          <w:lang w:val="pt-BR"/>
-        </w:rPr>
-        <w:lastRenderedPageBreak/>
-        <w:t>associado a cada caminho é o tempo (em horas) que leva para percorrê-lo.</w:t>
+        <w:t>O mapa de Mordor abaixo indica as localizações das forjas, numeradas de 1 a 11. A única mina de ferro está indicada pela letra M. As linhas representam os caminhos existentes entre esses locais. O número associado a cada caminho é o tempo (em horas) que leva para percorrê-lo.</w:t>
       </w:r>
       <w:r>
         <w:rPr>
@@ -5828,7 +5646,20 @@
           <w:lang w:val="pt-BR"/>
         </w:rPr>
         <w:br/>
-        <w:t>Agora que você conhece o tempo de deslocamento entre todos os pontos, você precisa definir uma rota rápida para fazer a inspeção das forjas de forma eficiente. Implemente uma função que use uma heurística para encontrar uma rota partindo de um ponto, passando por todos os outros e retornando ao ponto inicial. Sua função deve aplicar a heurística a cada um dos pontos iniciais possíveis e selecionar a melhor rota produzida. Se for necessário, a função deve ajustar a rota (para começar e terminar no ponto desejado) antes de retorná-la. Apresente no console a melhor rota encontrada e o tempo total para percorrê-la.</w:t>
+        <w:t xml:space="preserve">Agora que você conhece o tempo de deslocamento entre todos os pontos, você precisa definir uma rota rápida para fazer a inspeção das forjas de forma eficiente. Implemente uma função que use uma heurística para encontrar uma rota partindo de um ponto, passando por todos os outros e retornando ao ponto inicial. Sua função deve aplicar a heurística a cada um </w:t>
+      </w:r>
+      <w:r>
+        <w:rPr>
+          <w:rFonts w:ascii="Roboto" w:hAnsi="Roboto"/>
+          <w:b/>
+          <w:bCs/>
+          <w:color w:val="000000"/>
+          <w:sz w:val="24"/>
+          <w:szCs w:val="24"/>
+          <w:lang w:val="pt-BR"/>
+        </w:rPr>
+        <w:lastRenderedPageBreak/>
+        <w:t>dos pontos iniciais possíveis e selecionar a melhor rota produzida. Se for necessário, a função deve ajustar a rota (para começar e terminar no ponto desejado) antes de retorná-la. Apresente no console a melhor rota encontrada e o tempo total para percorrê-la.</w:t>
       </w:r>
       <w:r>
         <w:rPr>
@@ -5956,33 +5787,7 @@
           <w:u w:val="single"/>
           <w:lang w:val="pt-BR"/>
         </w:rPr>
-        <w:t>Metodo “</w:t>
-      </w:r>
-      <w:r>
-        <w:rPr>
-          <w:rFonts w:ascii="Roboto" w:hAnsi="Roboto"/>
-          <w:b/>
-          <w:bCs/>
-          <w:color w:val="000000"/>
-          <w:sz w:val="24"/>
-          <w:szCs w:val="24"/>
-          <w:u w:val="single"/>
-          <w:lang w:val="pt-BR"/>
-        </w:rPr>
-        <w:t>floyd_warshal</w:t>
-      </w:r>
-      <w:r>
-        <w:rPr>
-          <w:rFonts w:ascii="Roboto" w:hAnsi="Roboto"/>
-          <w:b/>
-          <w:bCs/>
-          <w:color w:val="000000"/>
-          <w:sz w:val="24"/>
-          <w:szCs w:val="24"/>
-          <w:u w:val="single"/>
-          <w:lang w:val="pt-BR"/>
-        </w:rPr>
-        <w:t>”:</w:t>
+        <w:t>Metodo “floyd_warshal”:</w:t>
       </w:r>
       <w:r>
         <w:rPr>
@@ -6025,80 +5830,45 @@
           <w:szCs w:val="24"/>
           <w:lang w:val="pt-BR"/>
         </w:rPr>
-        <w:t xml:space="preserve">Atualização de arestas: Define as distâncias diretas entre vértices conectados pelas arestas do grafo. Usa três laços aninhados para iterar sobre todos os pares de vértices </w:t>
-      </w:r>
-      <w:r>
-        <w:rPr>
-          <w:rFonts w:ascii="Roboto" w:hAnsi="Roboto"/>
-          <w:color w:val="000000"/>
-          <w:sz w:val="24"/>
-          <w:szCs w:val="24"/>
-          <w:lang w:val="pt-BR"/>
-        </w:rPr>
-        <w:lastRenderedPageBreak/>
-        <w:t>(i, j) e um vértice intermediário k. Se a distância de i para j passando por k for menor do que a distância direta de i para j, a matriz de distâncias é atualizada.</w:t>
-      </w:r>
-    </w:p>
-    <w:p>
-      <w:pPr>
-        <w:shd w:val="clear" w:color="auto" w:fill="FFFFFF"/>
-        <w:spacing w:after="0" w:line="420" w:lineRule="atLeast"/>
-        <w:rPr>
-          <w:rFonts w:ascii="Roboto" w:hAnsi="Roboto"/>
-          <w:color w:val="000000"/>
-          <w:sz w:val="24"/>
-          <w:szCs w:val="24"/>
-          <w:lang w:val="pt-BR"/>
-        </w:rPr>
-      </w:pPr>
-    </w:p>
-    <w:p>
-      <w:pPr>
-        <w:shd w:val="clear" w:color="auto" w:fill="FFFFFF"/>
-        <w:spacing w:after="0" w:line="420" w:lineRule="atLeast"/>
-        <w:rPr>
-          <w:rFonts w:ascii="Roboto" w:hAnsi="Roboto"/>
-          <w:color w:val="000000"/>
-          <w:sz w:val="24"/>
-          <w:szCs w:val="24"/>
-          <w:lang w:val="pt-BR"/>
-        </w:rPr>
-      </w:pPr>
-      <w:r>
-        <w:rPr>
-          <w:rFonts w:ascii="Roboto" w:hAnsi="Roboto"/>
-          <w:b/>
-          <w:bCs/>
-          <w:color w:val="000000"/>
-          <w:sz w:val="24"/>
-          <w:szCs w:val="24"/>
-          <w:lang w:val="pt-BR"/>
-        </w:rPr>
-        <w:t xml:space="preserve">Complexidade: </w:t>
-      </w:r>
-      <w:r>
-        <w:rPr>
-          <w:rFonts w:ascii="Roboto" w:hAnsi="Roboto"/>
-          <w:b/>
-          <w:bCs/>
-          <w:color w:val="000000"/>
-          <w:sz w:val="24"/>
-          <w:szCs w:val="24"/>
-          <w:lang w:val="pt-BR"/>
-        </w:rPr>
-        <w:t xml:space="preserve"> </w:t>
-      </w:r>
-      <w:r>
-        <w:rPr>
-          <w:rFonts w:ascii="Roboto" w:hAnsi="Roboto"/>
-          <w:b/>
-          <w:bCs/>
-          <w:color w:val="000000"/>
-          <w:sz w:val="24"/>
-          <w:szCs w:val="24"/>
-          <w:lang w:val="pt-BR"/>
-        </w:rPr>
-        <w:t>O(V3)</w:t>
+        <w:t>Atualização de arestas: Define as distâncias diretas entre vértices conectados pelas arestas do grafo. Usa três laços aninhados para iterar sobre todos os pares de vértices (i, j) e um vértice intermediário k. Se a distância de i para j passando por k for menor do que a distância direta de i para j, a matriz de distâncias é atualizada.</w:t>
+      </w:r>
+    </w:p>
+    <w:p>
+      <w:pPr>
+        <w:shd w:val="clear" w:color="auto" w:fill="FFFFFF"/>
+        <w:spacing w:after="0" w:line="420" w:lineRule="atLeast"/>
+        <w:rPr>
+          <w:rFonts w:ascii="Roboto" w:hAnsi="Roboto"/>
+          <w:color w:val="000000"/>
+          <w:sz w:val="24"/>
+          <w:szCs w:val="24"/>
+          <w:lang w:val="pt-BR"/>
+        </w:rPr>
+      </w:pPr>
+    </w:p>
+    <w:p>
+      <w:pPr>
+        <w:shd w:val="clear" w:color="auto" w:fill="FFFFFF"/>
+        <w:spacing w:after="0" w:line="420" w:lineRule="atLeast"/>
+        <w:rPr>
+          <w:rFonts w:ascii="Roboto" w:hAnsi="Roboto"/>
+          <w:color w:val="000000"/>
+          <w:sz w:val="24"/>
+          <w:szCs w:val="24"/>
+          <w:lang w:val="pt-BR"/>
+        </w:rPr>
+      </w:pPr>
+      <w:r>
+        <w:rPr>
+          <w:rFonts w:ascii="Roboto" w:hAnsi="Roboto"/>
+          <w:b/>
+          <w:bCs/>
+          <w:color w:val="000000"/>
+          <w:sz w:val="24"/>
+          <w:szCs w:val="24"/>
+          <w:lang w:val="pt-BR"/>
+        </w:rPr>
+        <w:t>Complexidade:  O(V3)</w:t>
       </w:r>
       <w:r>
         <w:rPr>
@@ -6153,9 +5923,9 @@
           <w:noProof/>
         </w:rPr>
         <w:drawing>
-          <wp:inline distT="0" distB="0" distL="0" distR="0" wp14:anchorId="216EA7CA" wp14:editId="6895C94A">
-            <wp:extent cx="5943600" cy="3119120"/>
-            <wp:effectExtent l="0" t="0" r="0" b="5080"/>
+          <wp:inline distT="0" distB="0" distL="0" distR="0" wp14:anchorId="216EA7CA" wp14:editId="6C710347">
+            <wp:extent cx="4953000" cy="2599266"/>
+            <wp:effectExtent l="0" t="0" r="0" b="0"/>
             <wp:docPr id="366416215" name="Picture 1" descr="A computer screen with many colorful text&#10;&#10;Description automatically generated"/>
             <wp:cNvGraphicFramePr>
               <a:graphicFrameLocks xmlns:a="http://schemas.openxmlformats.org/drawingml/2006/main" noChangeAspect="1"/>
@@ -6168,7 +5938,7 @@
                     <pic:cNvPicPr/>
                   </pic:nvPicPr>
                   <pic:blipFill>
-                    <a:blip r:embed="rId34"/>
+                    <a:blip r:embed="rId33"/>
                     <a:stretch>
                       <a:fillRect/>
                     </a:stretch>
@@ -6176,7 +5946,7 @@
                   <pic:spPr>
                     <a:xfrm>
                       <a:off x="0" y="0"/>
-                      <a:ext cx="5943600" cy="3119120"/>
+                      <a:ext cx="4970370" cy="2608382"/>
                     </a:xfrm>
                     <a:prstGeom prst="rect">
                       <a:avLst/>
@@ -6201,19 +5971,6 @@
           <w:lang w:val="pt-BR"/>
         </w:rPr>
       </w:pPr>
-    </w:p>
-    <w:p>
-      <w:pPr>
-        <w:shd w:val="clear" w:color="auto" w:fill="FFFFFF"/>
-        <w:spacing w:after="0" w:line="420" w:lineRule="atLeast"/>
-        <w:rPr>
-          <w:rFonts w:ascii="Roboto" w:hAnsi="Roboto"/>
-          <w:color w:val="000000"/>
-          <w:sz w:val="24"/>
-          <w:szCs w:val="24"/>
-          <w:lang w:val="pt-BR"/>
-        </w:rPr>
-      </w:pPr>
       <w:r>
         <w:rPr>
           <w:rFonts w:ascii="Roboto" w:hAnsi="Roboto"/>
@@ -6225,8 +5982,158 @@
           <w:u w:val="single"/>
           <w:lang w:val="pt-BR"/>
         </w:rPr>
-        <w:t xml:space="preserve">Metodo </w:t>
-      </w:r>
+        <w:lastRenderedPageBreak/>
+        <w:t>Metodo  “encontra_melhor_rota”:</w:t>
+      </w:r>
+      <w:r>
+        <w:rPr>
+          <w:rFonts w:ascii="Roboto" w:hAnsi="Roboto"/>
+          <w:color w:val="000000"/>
+          <w:sz w:val="24"/>
+          <w:szCs w:val="24"/>
+          <w:lang w:val="pt-BR"/>
+        </w:rPr>
+        <w:t xml:space="preserve"> Usando a </w:t>
+      </w:r>
+      <w:r>
+        <w:rPr>
+          <w:rFonts w:ascii="Roboto" w:hAnsi="Roboto"/>
+          <w:color w:val="000000"/>
+          <w:sz w:val="24"/>
+          <w:szCs w:val="24"/>
+          <w:lang w:val="pt-BR"/>
+        </w:rPr>
+        <w:t>Heurística do Vizinho Mais Próximo</w:t>
+      </w:r>
+      <w:r>
+        <w:rPr>
+          <w:rFonts w:ascii="Roboto" w:hAnsi="Roboto"/>
+          <w:color w:val="000000"/>
+          <w:sz w:val="24"/>
+          <w:szCs w:val="24"/>
+          <w:lang w:val="pt-BR"/>
+        </w:rPr>
+        <w:t xml:space="preserve"> para</w:t>
+      </w:r>
+      <w:r>
+        <w:rPr>
+          <w:rFonts w:ascii="Roboto" w:hAnsi="Roboto"/>
+          <w:color w:val="000000"/>
+          <w:sz w:val="24"/>
+          <w:szCs w:val="24"/>
+          <w:lang w:val="pt-BR"/>
+        </w:rPr>
+        <w:t xml:space="preserve"> vértice inicial possível</w:t>
+      </w:r>
+      <w:r>
+        <w:rPr>
+          <w:rFonts w:ascii="Roboto" w:hAnsi="Roboto"/>
+          <w:color w:val="000000"/>
+          <w:sz w:val="24"/>
+          <w:szCs w:val="24"/>
+          <w:lang w:val="pt-BR"/>
+        </w:rPr>
+        <w:t xml:space="preserve">, </w:t>
+      </w:r>
+      <w:r>
+        <w:rPr>
+          <w:rFonts w:ascii="Roboto" w:hAnsi="Roboto"/>
+          <w:color w:val="000000"/>
+          <w:sz w:val="24"/>
+          <w:szCs w:val="24"/>
+          <w:lang w:val="pt-BR"/>
+        </w:rPr>
+        <w:t>Seleciona iterativamente o vizinho mais próximo que ainda não foi visitado.</w:t>
+      </w:r>
+      <w:r>
+        <w:rPr>
+          <w:rFonts w:ascii="Roboto" w:hAnsi="Roboto"/>
+          <w:color w:val="000000"/>
+          <w:sz w:val="24"/>
+          <w:szCs w:val="24"/>
+          <w:lang w:val="pt-BR"/>
+        </w:rPr>
+        <w:t xml:space="preserve"> </w:t>
+      </w:r>
+      <w:r>
+        <w:rPr>
+          <w:rFonts w:ascii="Roboto" w:hAnsi="Roboto"/>
+          <w:color w:val="000000"/>
+          <w:sz w:val="24"/>
+          <w:szCs w:val="24"/>
+          <w:lang w:val="pt-BR"/>
+        </w:rPr>
+        <w:t>Adiciona esse vizinho à rota e atualiza a lista de vértices visitados.</w:t>
+      </w:r>
+    </w:p>
+    <w:p>
+      <w:pPr>
+        <w:shd w:val="clear" w:color="auto" w:fill="FFFFFF"/>
+        <w:spacing w:after="0" w:line="420" w:lineRule="atLeast"/>
+        <w:rPr>
+          <w:rFonts w:ascii="Roboto" w:hAnsi="Roboto"/>
+          <w:color w:val="000000"/>
+          <w:sz w:val="24"/>
+          <w:szCs w:val="24"/>
+          <w:lang w:val="pt-BR"/>
+        </w:rPr>
+      </w:pPr>
+      <w:r>
+        <w:rPr>
+          <w:rFonts w:ascii="Roboto" w:hAnsi="Roboto"/>
+          <w:color w:val="000000"/>
+          <w:sz w:val="24"/>
+          <w:szCs w:val="24"/>
+          <w:lang w:val="pt-BR"/>
+        </w:rPr>
+        <w:t>Repete o processo até que todos os vértices sejam visitados.</w:t>
+      </w:r>
+      <w:r>
+        <w:rPr>
+          <w:rFonts w:ascii="Roboto" w:hAnsi="Roboto"/>
+          <w:color w:val="000000"/>
+          <w:sz w:val="24"/>
+          <w:szCs w:val="24"/>
+          <w:lang w:val="pt-BR"/>
+        </w:rPr>
+        <w:t xml:space="preserve"> </w:t>
+      </w:r>
+      <w:r>
+        <w:rPr>
+          <w:rFonts w:ascii="Roboto" w:hAnsi="Roboto"/>
+          <w:color w:val="000000"/>
+          <w:sz w:val="24"/>
+          <w:szCs w:val="24"/>
+          <w:lang w:val="pt-BR"/>
+        </w:rPr>
+        <w:t>Calcula a distância total para cada rota possível, ajusta a rota para começar e terminar no ponto inicial, e seleciona a rota com a menor distância total.</w:t>
+      </w:r>
+    </w:p>
+    <w:p>
+      <w:pPr>
+        <w:shd w:val="clear" w:color="auto" w:fill="FFFFFF"/>
+        <w:spacing w:after="0" w:line="420" w:lineRule="atLeast"/>
+        <w:rPr>
+          <w:rFonts w:ascii="Roboto" w:hAnsi="Roboto"/>
+          <w:color w:val="000000"/>
+          <w:sz w:val="24"/>
+          <w:szCs w:val="24"/>
+          <w:lang w:val="pt-BR"/>
+        </w:rPr>
+      </w:pPr>
+    </w:p>
+    <w:p>
+      <w:pPr>
+        <w:shd w:val="clear" w:color="auto" w:fill="FFFFFF"/>
+        <w:spacing w:after="0" w:line="420" w:lineRule="atLeast"/>
+        <w:rPr>
+          <w:rFonts w:ascii="Roboto" w:hAnsi="Roboto"/>
+          <w:color w:val="000000"/>
+          <w:sz w:val="24"/>
+          <w:szCs w:val="24"/>
+          <w:lang w:val="pt-BR"/>
+        </w:rPr>
+      </w:pPr>
       <w:r>
         <w:rPr>
           <w:rFonts w:ascii="Roboto" w:hAnsi="Roboto"/>
@@ -6238,300 +6145,73 @@
           <w:u w:val="single"/>
           <w:lang w:val="pt-BR"/>
         </w:rPr>
+        <w:t xml:space="preserve">Complexidade:  </w:t>
+      </w:r>
+      <w:r>
+        <w:rPr>
+          <w:rFonts w:ascii="Cambria Math" w:hAnsi="Cambria Math" w:cs="Cambria Math"/>
+          <w:b/>
+          <w:bCs/>
+          <w:color w:val="000000"/>
+          <w:sz w:val="24"/>
+          <w:szCs w:val="24"/>
+          <w:u w:val="single"/>
+          <w:lang w:val="pt-BR"/>
+        </w:rPr>
+        <w:t>𝑂</w:t>
+      </w:r>
+      <w:r>
+        <w:rPr>
+          <w:rFonts w:ascii="Roboto" w:hAnsi="Roboto"/>
+          <w:b/>
+          <w:bCs/>
+          <w:color w:val="000000"/>
+          <w:sz w:val="24"/>
+          <w:szCs w:val="24"/>
+          <w:u w:val="single"/>
+          <w:lang w:val="pt-BR"/>
+        </w:rPr>
+        <w:t>(</w:t>
+      </w:r>
+      <w:r>
+        <w:rPr>
+          <w:rFonts w:ascii="Cambria Math" w:hAnsi="Cambria Math" w:cs="Cambria Math"/>
+          <w:b/>
+          <w:bCs/>
+          <w:color w:val="000000"/>
+          <w:sz w:val="24"/>
+          <w:szCs w:val="24"/>
+          <w:u w:val="single"/>
+          <w:lang w:val="pt-BR"/>
+        </w:rPr>
+        <w:t>𝑉</w:t>
+      </w:r>
+      <w:r>
+        <w:rPr>
+          <w:rFonts w:ascii="Roboto" w:hAnsi="Roboto"/>
+          <w:b/>
+          <w:bCs/>
+          <w:color w:val="000000"/>
+          <w:sz w:val="24"/>
+          <w:szCs w:val="24"/>
+          <w:u w:val="single"/>
+          <w:lang w:val="pt-BR"/>
+        </w:rPr>
+        <w:t>3):</w:t>
+      </w:r>
+      <w:r>
+        <w:rPr>
+          <w:rFonts w:ascii="Roboto" w:hAnsi="Roboto"/>
+          <w:color w:val="000000"/>
+          <w:sz w:val="24"/>
+          <w:szCs w:val="24"/>
+          <w:lang w:val="pt-BR"/>
+        </w:rPr>
         <w:t xml:space="preserve"> </w:t>
       </w:r>
       <w:r>
         <w:rPr>
           <w:rFonts w:ascii="Roboto" w:hAnsi="Roboto"/>
-          <w:b/>
-          <w:bCs/>
-          <w:color w:val="000000"/>
-          <w:sz w:val="24"/>
-          <w:szCs w:val="24"/>
-          <w:u w:val="single"/>
-          <w:lang w:val="pt-BR"/>
-        </w:rPr>
-        <w:t>“</w:t>
-      </w:r>
-      <w:r>
-        <w:rPr>
-          <w:rFonts w:ascii="Roboto" w:hAnsi="Roboto"/>
-          <w:b/>
-          <w:bCs/>
-          <w:color w:val="000000"/>
-          <w:sz w:val="24"/>
-          <w:szCs w:val="24"/>
-          <w:u w:val="single"/>
-          <w:lang w:val="pt-BR"/>
-        </w:rPr>
-        <w:t>encontra_melhor_rota</w:t>
-      </w:r>
-      <w:r>
-        <w:rPr>
-          <w:rFonts w:ascii="Roboto" w:hAnsi="Roboto"/>
-          <w:b/>
-          <w:bCs/>
-          <w:color w:val="000000"/>
-          <w:sz w:val="24"/>
-          <w:szCs w:val="24"/>
-          <w:u w:val="single"/>
-          <w:lang w:val="pt-BR"/>
-        </w:rPr>
-        <w:t>”:</w:t>
-      </w:r>
-      <w:r>
-        <w:rPr>
-          <w:rFonts w:ascii="Roboto" w:hAnsi="Roboto"/>
-          <w:color w:val="000000"/>
-          <w:sz w:val="24"/>
-          <w:szCs w:val="24"/>
-          <w:lang w:val="pt-BR"/>
-        </w:rPr>
-        <w:t xml:space="preserve"> Usando a </w:t>
-      </w:r>
-      <w:r>
-        <w:rPr>
-          <w:rFonts w:ascii="Roboto" w:hAnsi="Roboto"/>
-          <w:color w:val="000000"/>
-          <w:sz w:val="24"/>
-          <w:szCs w:val="24"/>
-          <w:lang w:val="pt-BR"/>
-        </w:rPr>
-        <w:t>Heurística do Vizinho Mais Próximo</w:t>
-      </w:r>
-      <w:r>
-        <w:rPr>
-          <w:rFonts w:ascii="Roboto" w:hAnsi="Roboto"/>
-          <w:color w:val="000000"/>
-          <w:sz w:val="24"/>
-          <w:szCs w:val="24"/>
-          <w:lang w:val="pt-BR"/>
-        </w:rPr>
-        <w:t xml:space="preserve"> para</w:t>
-      </w:r>
-      <w:r>
-        <w:rPr>
-          <w:rFonts w:ascii="Roboto" w:hAnsi="Roboto"/>
-          <w:color w:val="000000"/>
-          <w:sz w:val="24"/>
-          <w:szCs w:val="24"/>
-          <w:lang w:val="pt-BR"/>
-        </w:rPr>
-        <w:t xml:space="preserve"> vértice inicial possível</w:t>
-      </w:r>
-      <w:r>
-        <w:rPr>
-          <w:rFonts w:ascii="Roboto" w:hAnsi="Roboto"/>
-          <w:color w:val="000000"/>
-          <w:sz w:val="24"/>
-          <w:szCs w:val="24"/>
-          <w:lang w:val="pt-BR"/>
-        </w:rPr>
-        <w:t xml:space="preserve">, </w:t>
-      </w:r>
-      <w:r>
-        <w:rPr>
-          <w:rFonts w:ascii="Roboto" w:hAnsi="Roboto"/>
-          <w:color w:val="000000"/>
-          <w:sz w:val="24"/>
-          <w:szCs w:val="24"/>
-          <w:lang w:val="pt-BR"/>
-        </w:rPr>
-        <w:t>Seleciona iterativamente o vizinho mais próximo que ainda não foi visitado.</w:t>
-      </w:r>
-      <w:r>
-        <w:rPr>
-          <w:rFonts w:ascii="Roboto" w:hAnsi="Roboto"/>
-          <w:color w:val="000000"/>
-          <w:sz w:val="24"/>
-          <w:szCs w:val="24"/>
-          <w:lang w:val="pt-BR"/>
-        </w:rPr>
-        <w:t xml:space="preserve"> </w:t>
-      </w:r>
-      <w:r>
-        <w:rPr>
-          <w:rFonts w:ascii="Roboto" w:hAnsi="Roboto"/>
-          <w:color w:val="000000"/>
-          <w:sz w:val="24"/>
-          <w:szCs w:val="24"/>
-          <w:lang w:val="pt-BR"/>
-        </w:rPr>
-        <w:t>Adiciona esse vizinho à rota e atualiza a lista de vértices visitados.</w:t>
-      </w:r>
-    </w:p>
-    <w:p>
-      <w:pPr>
-        <w:shd w:val="clear" w:color="auto" w:fill="FFFFFF"/>
-        <w:spacing w:after="0" w:line="420" w:lineRule="atLeast"/>
-        <w:rPr>
-          <w:rFonts w:ascii="Roboto" w:hAnsi="Roboto"/>
-          <w:color w:val="000000"/>
-          <w:sz w:val="24"/>
-          <w:szCs w:val="24"/>
-          <w:lang w:val="pt-BR"/>
-        </w:rPr>
-      </w:pPr>
-      <w:r>
-        <w:rPr>
-          <w:rFonts w:ascii="Roboto" w:hAnsi="Roboto"/>
-          <w:color w:val="000000"/>
-          <w:sz w:val="24"/>
-          <w:szCs w:val="24"/>
-          <w:lang w:val="pt-BR"/>
-        </w:rPr>
-        <w:t>Repete o processo até que todos os vértices sejam visitados.</w:t>
-      </w:r>
-      <w:r>
-        <w:rPr>
-          <w:rFonts w:ascii="Roboto" w:hAnsi="Roboto"/>
-          <w:color w:val="000000"/>
-          <w:sz w:val="24"/>
-          <w:szCs w:val="24"/>
-          <w:lang w:val="pt-BR"/>
-        </w:rPr>
-        <w:t xml:space="preserve"> </w:t>
-      </w:r>
-      <w:r>
-        <w:rPr>
-          <w:rFonts w:ascii="Roboto" w:hAnsi="Roboto"/>
-          <w:color w:val="000000"/>
-          <w:sz w:val="24"/>
-          <w:szCs w:val="24"/>
-          <w:lang w:val="pt-BR"/>
-        </w:rPr>
-        <w:t>Calcula a distância total para cada rota possível, ajusta a rota para começar e terminar no ponto inicial, e seleciona a rota com a menor distância total.</w:t>
-      </w:r>
-    </w:p>
-    <w:p>
-      <w:pPr>
-        <w:shd w:val="clear" w:color="auto" w:fill="FFFFFF"/>
-        <w:spacing w:after="0" w:line="420" w:lineRule="atLeast"/>
-        <w:rPr>
-          <w:rFonts w:ascii="Roboto" w:hAnsi="Roboto"/>
-          <w:color w:val="000000"/>
-          <w:sz w:val="24"/>
-          <w:szCs w:val="24"/>
-          <w:lang w:val="pt-BR"/>
-        </w:rPr>
-      </w:pPr>
-    </w:p>
-    <w:p>
-      <w:pPr>
-        <w:shd w:val="clear" w:color="auto" w:fill="FFFFFF"/>
-        <w:spacing w:after="0" w:line="420" w:lineRule="atLeast"/>
-        <w:rPr>
-          <w:rFonts w:ascii="Roboto" w:hAnsi="Roboto"/>
-          <w:color w:val="000000"/>
-          <w:sz w:val="24"/>
-          <w:szCs w:val="24"/>
-          <w:lang w:val="pt-BR"/>
-        </w:rPr>
-      </w:pPr>
-      <w:r>
-        <w:rPr>
-          <w:rFonts w:ascii="Roboto" w:hAnsi="Roboto"/>
-          <w:b/>
-          <w:bCs/>
-          <w:color w:val="000000"/>
-          <w:sz w:val="24"/>
-          <w:szCs w:val="24"/>
-          <w:u w:val="single"/>
-          <w:lang w:val="pt-BR"/>
-        </w:rPr>
-        <w:t xml:space="preserve">Complexidade: </w:t>
-      </w:r>
-      <w:r>
-        <w:rPr>
-          <w:rFonts w:ascii="Roboto" w:hAnsi="Roboto"/>
-          <w:b/>
-          <w:bCs/>
-          <w:color w:val="000000"/>
-          <w:sz w:val="24"/>
-          <w:szCs w:val="24"/>
-          <w:u w:val="single"/>
-          <w:lang w:val="pt-BR"/>
-        </w:rPr>
-        <w:t xml:space="preserve"> </w:t>
-      </w:r>
-      <w:r>
-        <w:rPr>
-          <w:rFonts w:ascii="Cambria Math" w:hAnsi="Cambria Math" w:cs="Cambria Math"/>
-          <w:b/>
-          <w:bCs/>
-          <w:color w:val="000000"/>
-          <w:sz w:val="24"/>
-          <w:szCs w:val="24"/>
-          <w:u w:val="single"/>
-          <w:lang w:val="pt-BR"/>
-        </w:rPr>
-        <w:t>𝑂</w:t>
-      </w:r>
-      <w:r>
-        <w:rPr>
-          <w:rFonts w:ascii="Roboto" w:hAnsi="Roboto"/>
-          <w:b/>
-          <w:bCs/>
-          <w:color w:val="000000"/>
-          <w:sz w:val="24"/>
-          <w:szCs w:val="24"/>
-          <w:u w:val="single"/>
-          <w:lang w:val="pt-BR"/>
-        </w:rPr>
-        <w:t>(</w:t>
-      </w:r>
-      <w:r>
-        <w:rPr>
-          <w:rFonts w:ascii="Cambria Math" w:hAnsi="Cambria Math" w:cs="Cambria Math"/>
-          <w:b/>
-          <w:bCs/>
-          <w:color w:val="000000"/>
-          <w:sz w:val="24"/>
-          <w:szCs w:val="24"/>
-          <w:u w:val="single"/>
-          <w:lang w:val="pt-BR"/>
-        </w:rPr>
-        <w:t>𝑉</w:t>
-      </w:r>
-      <w:r>
-        <w:rPr>
-          <w:rFonts w:ascii="Roboto" w:hAnsi="Roboto"/>
-          <w:b/>
-          <w:bCs/>
-          <w:color w:val="000000"/>
-          <w:sz w:val="24"/>
-          <w:szCs w:val="24"/>
-          <w:u w:val="single"/>
-          <w:lang w:val="pt-BR"/>
-        </w:rPr>
-        <w:t>3)</w:t>
-      </w:r>
-      <w:r>
-        <w:rPr>
-          <w:rFonts w:ascii="Roboto" w:hAnsi="Roboto"/>
-          <w:b/>
-          <w:bCs/>
-          <w:color w:val="000000"/>
-          <w:sz w:val="24"/>
-          <w:szCs w:val="24"/>
-          <w:u w:val="single"/>
-          <w:lang w:val="pt-BR"/>
-        </w:rPr>
-        <w:t>:</w:t>
-      </w:r>
-      <w:r>
-        <w:rPr>
-          <w:rFonts w:ascii="Roboto" w:hAnsi="Roboto"/>
-          <w:color w:val="000000"/>
-          <w:sz w:val="24"/>
-          <w:szCs w:val="24"/>
-          <w:lang w:val="pt-BR"/>
-        </w:rPr>
-        <w:t xml:space="preserve"> </w:t>
-      </w:r>
-      <w:r>
-        <w:rPr>
-          <w:rFonts w:ascii="Roboto" w:hAnsi="Roboto"/>
           <w:color w:val="000000"/>
           <w:sz w:val="24"/>
           <w:szCs w:val="24"/>
@@ -6552,14 +6232,26 @@
           <w:lang w:val="pt-BR"/>
         </w:rPr>
       </w:pPr>
+    </w:p>
+    <w:p>
+      <w:pPr>
+        <w:shd w:val="clear" w:color="auto" w:fill="FFFFFF"/>
+        <w:spacing w:after="0" w:line="420" w:lineRule="atLeast"/>
+        <w:rPr>
+          <w:rFonts w:ascii="Roboto" w:hAnsi="Roboto"/>
+          <w:color w:val="000000"/>
+          <w:sz w:val="24"/>
+          <w:szCs w:val="24"/>
+          <w:lang w:val="pt-BR"/>
+        </w:rPr>
+      </w:pPr>
       <w:r>
         <w:rPr>
           <w:noProof/>
         </w:rPr>
-        <w:lastRenderedPageBreak/>
         <w:drawing>
-          <wp:inline distT="0" distB="0" distL="0" distR="0" wp14:anchorId="239AC5A8" wp14:editId="23EBAE38">
-            <wp:extent cx="5943600" cy="4267200"/>
+          <wp:inline distT="0" distB="0" distL="0" distR="0" wp14:anchorId="239AC5A8" wp14:editId="2E1353C7">
+            <wp:extent cx="5943600" cy="5505450"/>
             <wp:effectExtent l="0" t="0" r="0" b="0"/>
             <wp:docPr id="832376380" name="Picture 1" descr="A screen shot of a computer program&#10;&#10;Description automatically generated"/>
             <wp:cNvGraphicFramePr>
@@ -6573,7 +6265,7 @@
                     <pic:cNvPicPr/>
                   </pic:nvPicPr>
                   <pic:blipFill>
-                    <a:blip r:embed="rId35"/>
+                    <a:blip r:embed="rId34"/>
                     <a:stretch>
                       <a:fillRect/>
                     </a:stretch>
@@ -6581,7 +6273,7 @@
                   <pic:spPr>
                     <a:xfrm>
                       <a:off x="0" y="0"/>
-                      <a:ext cx="5943600" cy="4267200"/>
+                      <a:ext cx="5943600" cy="5505450"/>
                     </a:xfrm>
                     <a:prstGeom prst="rect">
                       <a:avLst/>
@@ -6606,27 +6298,15 @@
           <w:lang w:val="pt-BR"/>
         </w:rPr>
       </w:pPr>
-    </w:p>
-    <w:p>
-      <w:pPr>
-        <w:shd w:val="clear" w:color="auto" w:fill="FFFFFF"/>
-        <w:spacing w:after="0" w:line="420" w:lineRule="atLeast"/>
-        <w:rPr>
-          <w:rFonts w:ascii="Roboto" w:hAnsi="Roboto"/>
-          <w:color w:val="000000"/>
-          <w:sz w:val="24"/>
-          <w:szCs w:val="24"/>
-          <w:lang w:val="pt-BR"/>
-        </w:rPr>
-      </w:pPr>
-      <w:r>
-        <w:rPr>
-          <w:rFonts w:ascii="Roboto" w:hAnsi="Roboto"/>
-          <w:color w:val="000000"/>
-          <w:sz w:val="24"/>
-          <w:szCs w:val="24"/>
-          <w:lang w:val="pt-BR"/>
-        </w:rPr>
+      <w:r>
+        <w:rPr>
+          <w:rFonts w:ascii="Roboto" w:hAnsi="Roboto"/>
+          <w:color w:val="000000"/>
+          <w:sz w:val="24"/>
+          <w:szCs w:val="24"/>
+          <w:lang w:val="pt-BR"/>
+        </w:rPr>
+        <w:lastRenderedPageBreak/>
         <w:t xml:space="preserve">Resultado: </w:t>
       </w:r>
     </w:p>
@@ -6660,9 +6340,9 @@
           <w:noProof/>
         </w:rPr>
         <w:drawing>
-          <wp:inline distT="0" distB="0" distL="0" distR="0" wp14:anchorId="1F5182E6" wp14:editId="6E585F94">
-            <wp:extent cx="5943600" cy="3070860"/>
-            <wp:effectExtent l="0" t="0" r="0" b="0"/>
+          <wp:inline distT="0" distB="0" distL="0" distR="0" wp14:anchorId="1F5182E6" wp14:editId="51B97660">
+            <wp:extent cx="5943600" cy="2085975"/>
+            <wp:effectExtent l="0" t="0" r="0" b="9525"/>
             <wp:docPr id="359368402" name="Picture 1" descr="A screen shot of a computer code&#10;&#10;Description automatically generated"/>
             <wp:cNvGraphicFramePr>
               <a:graphicFrameLocks xmlns:a="http://schemas.openxmlformats.org/drawingml/2006/main" noChangeAspect="1"/>
@@ -6675,7 +6355,7 @@
                     <pic:cNvPicPr/>
                   </pic:nvPicPr>
                   <pic:blipFill>
-                    <a:blip r:embed="rId36"/>
+                    <a:blip r:embed="rId35"/>
                     <a:stretch>
                       <a:fillRect/>
                     </a:stretch>
@@ -6683,7 +6363,7 @@
                   <pic:spPr>
                     <a:xfrm>
                       <a:off x="0" y="0"/>
-                      <a:ext cx="5943600" cy="3070860"/>
+                      <a:ext cx="5943600" cy="2085975"/>
                     </a:xfrm>
                     <a:prstGeom prst="rect">
                       <a:avLst/>
@@ -6708,14 +6388,26 @@
           <w:lang w:val="pt-BR"/>
         </w:rPr>
       </w:pPr>
+    </w:p>
+    <w:p>
+      <w:pPr>
+        <w:shd w:val="clear" w:color="auto" w:fill="FFFFFF"/>
+        <w:spacing w:after="0" w:line="420" w:lineRule="atLeast"/>
+        <w:rPr>
+          <w:rFonts w:ascii="Roboto" w:hAnsi="Roboto"/>
+          <w:color w:val="000000"/>
+          <w:sz w:val="24"/>
+          <w:szCs w:val="24"/>
+          <w:lang w:val="pt-BR"/>
+        </w:rPr>
+      </w:pPr>
       <w:r>
         <w:rPr>
           <w:noProof/>
         </w:rPr>
-        <w:lastRenderedPageBreak/>
         <w:drawing>
-          <wp:inline distT="0" distB="0" distL="0" distR="0" wp14:anchorId="43461C9C" wp14:editId="559B8CC5">
-            <wp:extent cx="5890260" cy="1838189"/>
+          <wp:inline distT="0" distB="0" distL="0" distR="0" wp14:anchorId="43461C9C" wp14:editId="21A1539F">
+            <wp:extent cx="5943600" cy="1854835"/>
             <wp:effectExtent l="0" t="0" r="0" b="0"/>
             <wp:docPr id="617700265" name="Picture 1" descr="A screen shot of a computer&#10;&#10;Description automatically generated"/>
             <wp:cNvGraphicFramePr>
@@ -6729,7 +6421,7 @@
                     <pic:cNvPicPr/>
                   </pic:nvPicPr>
                   <pic:blipFill>
-                    <a:blip r:embed="rId37"/>
+                    <a:blip r:embed="rId36"/>
                     <a:stretch>
                       <a:fillRect/>
                     </a:stretch>
@@ -6737,7 +6429,7 @@
                   <pic:spPr>
                     <a:xfrm>
                       <a:off x="0" y="0"/>
-                      <a:ext cx="5934541" cy="1852008"/>
+                      <a:ext cx="5999606" cy="1872313"/>
                     </a:xfrm>
                     <a:prstGeom prst="rect">
                       <a:avLst/>
@@ -6780,8 +6472,8 @@
           <w:noProof/>
         </w:rPr>
         <w:drawing>
-          <wp:inline distT="0" distB="0" distL="0" distR="0" wp14:anchorId="55BE77FB" wp14:editId="3B5EAB75">
-            <wp:extent cx="5943600" cy="5913120"/>
+          <wp:inline distT="0" distB="0" distL="0" distR="0" wp14:anchorId="55BE77FB" wp14:editId="4ABC864E">
+            <wp:extent cx="3143250" cy="3127131"/>
             <wp:effectExtent l="0" t="0" r="0" b="0"/>
             <wp:docPr id="618052184" name="Picture 1" descr="A screenshot of a computer&#10;&#10;Description automatically generated"/>
             <wp:cNvGraphicFramePr>
@@ -6795,7 +6487,7 @@
                     <pic:cNvPicPr/>
                   </pic:nvPicPr>
                   <pic:blipFill>
-                    <a:blip r:embed="rId38"/>
+                    <a:blip r:embed="rId37"/>
                     <a:stretch>
                       <a:fillRect/>
                     </a:stretch>
@@ -6803,7 +6495,7 @@
                   <pic:spPr>
                     <a:xfrm>
                       <a:off x="0" y="0"/>
-                      <a:ext cx="5943600" cy="5913120"/>
+                      <a:ext cx="3155582" cy="3139400"/>
                     </a:xfrm>
                     <a:prstGeom prst="rect">
                       <a:avLst/>
@@ -6884,7 +6576,7 @@
                     <pic:cNvPicPr/>
                   </pic:nvPicPr>
                   <pic:blipFill>
-                    <a:blip r:embed="rId39"/>
+                    <a:blip r:embed="rId38"/>
                     <a:stretch>
                       <a:fillRect/>
                     </a:stretch>
@@ -7102,7 +6794,7 @@
                     <pic:cNvPicPr/>
                   </pic:nvPicPr>
                   <pic:blipFill>
-                    <a:blip r:embed="rId40"/>
+                    <a:blip r:embed="rId39"/>
                     <a:stretch>
                       <a:fillRect/>
                     </a:stretch>
@@ -7200,7 +6892,7 @@
                     <pic:cNvPicPr/>
                   </pic:nvPicPr>
                   <pic:blipFill>
-                    <a:blip r:embed="rId41"/>
+                    <a:blip r:embed="rId40"/>
                     <a:stretch>
                       <a:fillRect/>
                     </a:stretch>
@@ -7361,6 +7053,21 @@
         <w:spacing w:after="0" w:line="420" w:lineRule="atLeast"/>
         <w:rPr>
           <w:rFonts w:ascii="Roboto" w:hAnsi="Roboto"/>
+          <w:b/>
+          <w:bCs/>
+          <w:color w:val="000000"/>
+          <w:sz w:val="24"/>
+          <w:szCs w:val="24"/>
+          <w:lang w:val="pt-BR"/>
+        </w:rPr>
+      </w:pPr>
+    </w:p>
+    <w:p>
+      <w:pPr>
+        <w:shd w:val="clear" w:color="auto" w:fill="FFFFFF"/>
+        <w:spacing w:after="0" w:line="420" w:lineRule="atLeast"/>
+        <w:rPr>
+          <w:rFonts w:ascii="Roboto" w:hAnsi="Roboto"/>
           <w:color w:val="000000"/>
           <w:sz w:val="24"/>
           <w:szCs w:val="24"/>
@@ -7372,8 +7079,8 @@
           <w:noProof/>
         </w:rPr>
         <w:drawing>
-          <wp:inline distT="0" distB="0" distL="0" distR="0" wp14:anchorId="35E88506" wp14:editId="50F274A6">
-            <wp:extent cx="4062871" cy="3718560"/>
+          <wp:inline distT="0" distB="0" distL="0" distR="0" wp14:anchorId="35E88506" wp14:editId="2AAD466F">
+            <wp:extent cx="3752850" cy="3434812"/>
             <wp:effectExtent l="0" t="0" r="0" b="0"/>
             <wp:docPr id="1542160229" name="Picture 1" descr="A screen shot of a computer program&#10;&#10;Description automatically generated"/>
             <wp:cNvGraphicFramePr>
@@ -7387,7 +7094,7 @@
                     <pic:cNvPicPr/>
                   </pic:nvPicPr>
                   <pic:blipFill>
-                    <a:blip r:embed="rId42"/>
+                    <a:blip r:embed="rId41"/>
                     <a:stretch>
                       <a:fillRect/>
                     </a:stretch>
@@ -7395,7 +7102,7 @@
                   <pic:spPr>
                     <a:xfrm>
                       <a:off x="0" y="0"/>
-                      <a:ext cx="4074815" cy="3729492"/>
+                      <a:ext cx="3764961" cy="3445896"/>
                     </a:xfrm>
                     <a:prstGeom prst="rect">
                       <a:avLst/>
@@ -7477,7 +7184,7 @@
                     <pic:cNvPicPr/>
                   </pic:nvPicPr>
                   <pic:blipFill>
-                    <a:blip r:embed="rId43"/>
+                    <a:blip r:embed="rId42"/>
                     <a:stretch>
                       <a:fillRect/>
                     </a:stretch>
@@ -7657,7 +7364,7 @@
                     <pic:cNvPicPr/>
                   </pic:nvPicPr>
                   <pic:blipFill>
-                    <a:blip r:embed="rId44"/>
+                    <a:blip r:embed="rId43"/>
                     <a:stretch>
                       <a:fillRect/>
                     </a:stretch>
@@ -7769,7 +7476,7 @@
                     <pic:cNvPicPr/>
                   </pic:nvPicPr>
                   <pic:blipFill>
-                    <a:blip r:embed="rId45"/>
+                    <a:blip r:embed="rId44"/>
                     <a:stretch>
                       <a:fillRect/>
                     </a:stretch>
@@ -7862,7 +7569,7 @@
           <w:lang w:val="pt-BR"/>
         </w:rPr>
       </w:pPr>
-      <w:hyperlink r:id="rId46" w:history="1">
+      <w:hyperlink r:id="rId45" w:history="1">
         <w:r>
           <w:rPr>
             <w:rStyle w:val="Hyperlink"/>
@@ -7879,7 +7586,7 @@
           <w:lang w:val="pt-BR"/>
         </w:rPr>
       </w:pPr>
-      <w:hyperlink r:id="rId47" w:anchor="grafos.py" w:history="1">
+      <w:hyperlink r:id="rId46" w:anchor="grafos.py" w:history="1">
         <w:r>
           <w:rPr>
             <w:rStyle w:val="Hyperlink"/>
@@ -7895,7 +7602,7 @@
           <w:lang w:val="pt-BR"/>
         </w:rPr>
       </w:pPr>
-      <w:hyperlink r:id="rId48" w:history="1">
+      <w:hyperlink r:id="rId47" w:anchor="itertools.permutations" w:history="1">
         <w:r>
           <w:rPr>
             <w:rStyle w:val="Hyperlink"/>
@@ -7912,7 +7619,12 @@
       </w:r>
     </w:p>
     <w:p>
-      <w:hyperlink r:id="rId49" w:history="1">
+      <w:pPr>
+        <w:rPr>
+          <w:lang w:val="pt-BR"/>
+        </w:rPr>
+      </w:pPr>
+      <w:hyperlink r:id="rId48" w:history="1">
         <w:r>
           <w:rPr>
             <w:rStyle w:val="Hyperlink"/>
@@ -7934,7 +7646,7 @@
           <w:lang w:val="pt-BR"/>
         </w:rPr>
       </w:pPr>
-      <w:hyperlink r:id="rId50" w:history="1">
+      <w:hyperlink r:id="rId49" w:history="1">
         <w:r>
           <w:rPr>
             <w:rStyle w:val="Hyperlink"/>
@@ -7956,7 +7668,7 @@
           <w:lang w:val="pt-BR"/>
         </w:rPr>
       </w:pPr>
-      <w:hyperlink r:id="rId51" w:history="1">
+      <w:hyperlink r:id="rId50" w:history="1">
         <w:r>
           <w:rPr>
             <w:rStyle w:val="Hyperlink"/>
@@ -7978,7 +7690,7 @@
           <w:lang w:val="pt-BR"/>
         </w:rPr>
       </w:pPr>
-      <w:hyperlink r:id="rId52" w:history="1">
+      <w:hyperlink r:id="rId51" w:history="1">
         <w:r>
           <w:rPr>
             <w:rStyle w:val="Hyperlink"/>
@@ -7994,7 +7706,7 @@
           <w:lang w:val="pt-BR"/>
         </w:rPr>
       </w:pPr>
-      <w:hyperlink r:id="rId53" w:history="1">
+      <w:hyperlink r:id="rId52" w:history="1">
         <w:r>
           <w:rPr>
             <w:rStyle w:val="Hyperlink"/>

</xml_diff>